<commit_message>
added test type param to tests.m | Fixed stim and data path
</commit_message>
<xml_diff>
--- a/experiment/RUN_ME/tests/failed_tests_log.docx
+++ b/experiment/RUN_ME/tests/failed_tests_log.docx
@@ -102,7 +102,15 @@
       <w:pPr>
         <w:bidi w:val="0"/>
       </w:pPr>
+    </w:p>
+    <w:p>
+      <w:pPr>
+        <w:bidi w:val="0"/>
+      </w:pPr>
       <w:r>
+        <w:rPr>
+          <w:noProof/>
+        </w:rPr>
         <w:drawing>
           <wp:inline distT="0" distB="0" distL="0" distR="0" wp14:anchorId="64CD167E" wp14:editId="55419DB2">
             <wp:extent cx="2026643" cy="869950"/>
@@ -170,6 +178,9 @@
         <w:bidi w:val="0"/>
       </w:pPr>
       <w:r>
+        <w:rPr>
+          <w:noProof/>
+        </w:rPr>
         <w:drawing>
           <wp:inline distT="0" distB="0" distL="0" distR="0" wp14:anchorId="744256A6" wp14:editId="1BDB99FC">
             <wp:extent cx="2066697" cy="749300"/>
@@ -231,6 +242,9 @@
         <w:bidi w:val="0"/>
       </w:pPr>
       <w:r>
+        <w:rPr>
+          <w:noProof/>
+        </w:rPr>
         <w:drawing>
           <wp:inline distT="0" distB="0" distL="0" distR="0" wp14:anchorId="24BEBDE4" wp14:editId="1D6B2B43">
             <wp:extent cx="2121988" cy="863600"/>
@@ -268,9 +282,3917 @@
         </w:drawing>
       </w:r>
     </w:p>
+    <w:p>
+      <w:pPr>
+        <w:bidi w:val="0"/>
+      </w:pPr>
+    </w:p>
+    <w:p>
+      <w:pPr>
+        <w:bidi w:val="0"/>
+      </w:pPr>
+      <w:r>
+        <w:t>Sub1 – trials6.xlsx – full run:</w:t>
+      </w:r>
+    </w:p>
+    <w:p>
+      <w:pPr>
+        <w:bidi w:val="0"/>
+      </w:pPr>
+    </w:p>
+    <w:p>
+      <w:pPr>
+        <w:tabs>
+          <w:tab w:val="right" w:pos="142"/>
+        </w:tabs>
+        <w:bidi w:val="0"/>
+      </w:pPr>
+      <w:r>
+        <w:rPr>
+          <w:noProof/>
+        </w:rPr>
+        <w:lastRenderedPageBreak/>
+        <mc:AlternateContent>
+          <mc:Choice Requires="wps">
+            <w:drawing>
+              <wp:inline distT="0" distB="0" distL="0" distR="0" wp14:anchorId="60229D14" wp14:editId="2E757F9C">
+                <wp:extent cx="3257550" cy="6524625"/>
+                <wp:effectExtent l="0" t="0" r="19050" b="28575"/>
+                <wp:docPr id="5" name="Text Box 2"/>
+                <wp:cNvGraphicFramePr>
+                  <a:graphicFrameLocks xmlns:a="http://schemas.openxmlformats.org/drawingml/2006/main"/>
+                </wp:cNvGraphicFramePr>
+                <a:graphic xmlns:a="http://schemas.openxmlformats.org/drawingml/2006/main">
+                  <a:graphicData uri="http://schemas.microsoft.com/office/word/2010/wordprocessingShape">
+                    <wps:wsp>
+                      <wps:cNvSpPr txBox="1">
+                        <a:spLocks noChangeArrowheads="1"/>
+                      </wps:cNvSpPr>
+                      <wps:spPr bwMode="auto">
+                        <a:xfrm>
+                          <a:off x="0" y="0"/>
+                          <a:ext cx="3257550" cy="6524625"/>
+                        </a:xfrm>
+                        <a:prstGeom prst="rect">
+                          <a:avLst/>
+                        </a:prstGeom>
+                        <a:solidFill>
+                          <a:srgbClr val="FFFFFF"/>
+                        </a:solidFill>
+                        <a:ln w="9525">
+                          <a:solidFill>
+                            <a:srgbClr val="000000"/>
+                          </a:solidFill>
+                          <a:miter lim="800000"/>
+                          <a:headEnd/>
+                          <a:tailEnd/>
+                        </a:ln>
+                      </wps:spPr>
+                      <wps:txbx>
+                        <w:txbxContent>
+                          <w:p>
+                            <w:pPr>
+                              <w:bidi w:val="0"/>
+                              <w:rPr>
+                                <w:sz w:val="18"/>
+                                <w:szCs w:val="18"/>
+                              </w:rPr>
+                            </w:pPr>
+                            <w:r>
+                              <w:rPr>
+                                <w:sz w:val="18"/>
+                                <w:szCs w:val="18"/>
+                              </w:rPr>
+                              <w:t>------------------------------- Event Durations -------------------------------</w:t>
+                            </w:r>
+                          </w:p>
+                          <w:p>
+                            <w:pPr>
+                              <w:bidi w:val="0"/>
+                              <w:rPr>
+                                <w:sz w:val="18"/>
+                                <w:szCs w:val="18"/>
+                              </w:rPr>
+                            </w:pPr>
+                            <w:r>
+                              <w:rPr>
+                                <w:sz w:val="18"/>
+                                <w:szCs w:val="18"/>
+                              </w:rPr>
+                              <w:t xml:space="preserve">Number of trials </w:t>
+                            </w:r>
+                            <w:proofErr w:type="spellStart"/>
+                            <w:r>
+                              <w:rPr>
+                                <w:sz w:val="18"/>
+                                <w:szCs w:val="18"/>
+                              </w:rPr>
+                              <w:t>devaiting</w:t>
+                            </w:r>
+                            <w:proofErr w:type="spellEnd"/>
+                            <w:r>
+                              <w:rPr>
+                                <w:sz w:val="18"/>
+                                <w:szCs w:val="18"/>
+                              </w:rPr>
+                              <w:t xml:space="preserve"> from desired duration:</w:t>
+                            </w:r>
+                          </w:p>
+                          <w:p>
+                            <w:pPr>
+                              <w:bidi w:val="0"/>
+                              <w:rPr>
+                                <w:sz w:val="18"/>
+                                <w:szCs w:val="18"/>
+                                <w:rtl/>
+                              </w:rPr>
+                            </w:pPr>
+                            <w:r>
+                              <w:rPr>
+                                <w:sz w:val="18"/>
+                                <w:szCs w:val="18"/>
+                              </w:rPr>
+                              <w:t>64</w:t>
+                            </w:r>
+                          </w:p>
+                          <w:p>
+                            <w:pPr>
+                              <w:bidi w:val="0"/>
+                              <w:rPr>
+                                <w:sz w:val="18"/>
+                                <w:szCs w:val="18"/>
+                              </w:rPr>
+                            </w:pPr>
+                            <w:r>
+                              <w:rPr>
+                                <w:sz w:val="18"/>
+                                <w:szCs w:val="18"/>
+                              </w:rPr>
+                              <w:t xml:space="preserve">Deviating trials and their deviation (in </w:t>
+                            </w:r>
+                            <w:proofErr w:type="spellStart"/>
+                            <w:r>
+                              <w:rPr>
+                                <w:sz w:val="18"/>
+                                <w:szCs w:val="18"/>
+                              </w:rPr>
+                              <w:t>ms</w:t>
+                            </w:r>
+                            <w:proofErr w:type="spellEnd"/>
+                            <w:r>
+                              <w:rPr>
+                                <w:sz w:val="18"/>
+                                <w:szCs w:val="18"/>
+                              </w:rPr>
+                              <w:t>):</w:t>
+                            </w:r>
+                          </w:p>
+                          <w:p>
+                            <w:pPr>
+                              <w:bidi w:val="0"/>
+                              <w:rPr>
+                                <w:sz w:val="18"/>
+                                <w:szCs w:val="18"/>
+                              </w:rPr>
+                            </w:pPr>
+                            <w:r>
+                              <w:rPr>
+                                <w:sz w:val="18"/>
+                                <w:szCs w:val="18"/>
+                              </w:rPr>
+                              <w:t xml:space="preserve">    </w:t>
+                            </w:r>
+                            <w:proofErr w:type="spellStart"/>
+                            <w:r>
+                              <w:rPr>
+                                <w:sz w:val="18"/>
+                                <w:szCs w:val="18"/>
+                              </w:rPr>
+                              <w:t>TrialNum</w:t>
+                            </w:r>
+                            <w:proofErr w:type="spellEnd"/>
+                            <w:r>
+                              <w:rPr>
+                                <w:sz w:val="18"/>
+                                <w:szCs w:val="18"/>
+                              </w:rPr>
+                              <w:t xml:space="preserve">    Deviation       Event    </w:t>
+                            </w:r>
+                          </w:p>
+                          <w:p>
+                            <w:pPr>
+                              <w:bidi w:val="0"/>
+                              <w:rPr>
+                                <w:sz w:val="18"/>
+                                <w:szCs w:val="18"/>
+                                <w:rtl/>
+                              </w:rPr>
+                            </w:pPr>
+                            <w:r>
+                              <w:rPr>
+                                <w:sz w:val="18"/>
+                                <w:szCs w:val="18"/>
+                              </w:rPr>
+                              <w:t xml:space="preserve">    ________    _________    ____________</w:t>
+                            </w:r>
+                          </w:p>
+                          <w:p>
+                            <w:pPr>
+                              <w:bidi w:val="0"/>
+                              <w:rPr>
+                                <w:sz w:val="18"/>
+                                <w:szCs w:val="18"/>
+                                <w:rtl/>
+                              </w:rPr>
+                            </w:pPr>
+                          </w:p>
+                          <w:p>
+                            <w:pPr>
+                              <w:bidi w:val="0"/>
+                              <w:rPr>
+                                <w:sz w:val="18"/>
+                                <w:szCs w:val="18"/>
+                              </w:rPr>
+                            </w:pPr>
+                            <w:r>
+                              <w:rPr>
+                                <w:sz w:val="18"/>
+                                <w:szCs w:val="18"/>
+                              </w:rPr>
+                              <w:t xml:space="preserve">        1           20       '</w:t>
+                            </w:r>
+                            <w:proofErr w:type="spellStart"/>
+                            <w:r>
+                              <w:rPr>
+                                <w:sz w:val="18"/>
+                                <w:szCs w:val="18"/>
+                              </w:rPr>
+                              <w:t>fix_time</w:t>
+                            </w:r>
+                            <w:proofErr w:type="spellEnd"/>
+                            <w:r>
+                              <w:rPr>
+                                <w:sz w:val="18"/>
+                                <w:szCs w:val="18"/>
+                              </w:rPr>
+                              <w:t xml:space="preserve">'  </w:t>
+                            </w:r>
+                          </w:p>
+                          <w:p>
+                            <w:pPr>
+                              <w:bidi w:val="0"/>
+                              <w:rPr>
+                                <w:sz w:val="18"/>
+                                <w:szCs w:val="18"/>
+                              </w:rPr>
+                            </w:pPr>
+                            <w:r>
+                              <w:rPr>
+                                <w:sz w:val="18"/>
+                                <w:szCs w:val="18"/>
+                              </w:rPr>
+                              <w:t xml:space="preserve">        4         10.1       '</w:t>
+                            </w:r>
+                            <w:proofErr w:type="spellStart"/>
+                            <w:r>
+                              <w:rPr>
+                                <w:sz w:val="18"/>
+                                <w:szCs w:val="18"/>
+                              </w:rPr>
+                              <w:t>fix_time</w:t>
+                            </w:r>
+                            <w:proofErr w:type="spellEnd"/>
+                            <w:r>
+                              <w:rPr>
+                                <w:sz w:val="18"/>
+                                <w:szCs w:val="18"/>
+                              </w:rPr>
+                              <w:t xml:space="preserve">'  </w:t>
+                            </w:r>
+                          </w:p>
+                          <w:p>
+                            <w:pPr>
+                              <w:bidi w:val="0"/>
+                              <w:rPr>
+                                <w:sz w:val="18"/>
+                                <w:szCs w:val="18"/>
+                              </w:rPr>
+                            </w:pPr>
+                            <w:r>
+                              <w:rPr>
+                                <w:sz w:val="18"/>
+                                <w:szCs w:val="18"/>
+                              </w:rPr>
+                              <w:t xml:space="preserve">        1           10       'mask1_time'</w:t>
+                            </w:r>
+                          </w:p>
+                          <w:p>
+                            <w:pPr>
+                              <w:bidi w:val="0"/>
+                              <w:rPr>
+                                <w:sz w:val="18"/>
+                                <w:szCs w:val="18"/>
+                              </w:rPr>
+                            </w:pPr>
+                            <w:r>
+                              <w:rPr>
+                                <w:sz w:val="18"/>
+                                <w:szCs w:val="18"/>
+                              </w:rPr>
+                              <w:t xml:space="preserve">        1         60.1       'mask2_time'</w:t>
+                            </w:r>
+                          </w:p>
+                          <w:p>
+                            <w:pPr>
+                              <w:bidi w:val="0"/>
+                              <w:rPr>
+                                <w:sz w:val="18"/>
+                                <w:szCs w:val="18"/>
+                              </w:rPr>
+                            </w:pPr>
+                            <w:r>
+                              <w:rPr>
+                                <w:sz w:val="18"/>
+                                <w:szCs w:val="18"/>
+                              </w:rPr>
+                              <w:t xml:space="preserve">        2           20       'mask2_time'</w:t>
+                            </w:r>
+                          </w:p>
+                          <w:p>
+                            <w:pPr>
+                              <w:bidi w:val="0"/>
+                              <w:rPr>
+                                <w:sz w:val="18"/>
+                                <w:szCs w:val="18"/>
+                              </w:rPr>
+                            </w:pPr>
+                            <w:r>
+                              <w:rPr>
+                                <w:sz w:val="18"/>
+                                <w:szCs w:val="18"/>
+                              </w:rPr>
+                              <w:t xml:space="preserve">        3           10       'mask2_time'</w:t>
+                            </w:r>
+                          </w:p>
+                          <w:p>
+                            <w:pPr>
+                              <w:bidi w:val="0"/>
+                              <w:rPr>
+                                <w:sz w:val="18"/>
+                                <w:szCs w:val="18"/>
+                              </w:rPr>
+                            </w:pPr>
+                            <w:r>
+                              <w:rPr>
+                                <w:sz w:val="18"/>
+                                <w:szCs w:val="18"/>
+                              </w:rPr>
+                              <w:t xml:space="preserve">        5           10       'mask2_time'</w:t>
+                            </w:r>
+                          </w:p>
+                          <w:p>
+                            <w:pPr>
+                              <w:bidi w:val="0"/>
+                              <w:rPr>
+                                <w:sz w:val="18"/>
+                                <w:szCs w:val="18"/>
+                              </w:rPr>
+                            </w:pPr>
+                            <w:r>
+                              <w:rPr>
+                                <w:sz w:val="18"/>
+                                <w:szCs w:val="18"/>
+                              </w:rPr>
+                              <w:t xml:space="preserve">       12         10.1       'mask2_time'</w:t>
+                            </w:r>
+                          </w:p>
+                          <w:p>
+                            <w:pPr>
+                              <w:bidi w:val="0"/>
+                              <w:rPr>
+                                <w:sz w:val="18"/>
+                                <w:szCs w:val="18"/>
+                              </w:rPr>
+                            </w:pPr>
+                            <w:r>
+                              <w:rPr>
+                                <w:sz w:val="18"/>
+                                <w:szCs w:val="18"/>
+                              </w:rPr>
+                              <w:t xml:space="preserve">       14           10       'mask2_time'</w:t>
+                            </w:r>
+                          </w:p>
+                          <w:p>
+                            <w:pPr>
+                              <w:bidi w:val="0"/>
+                              <w:rPr>
+                                <w:sz w:val="18"/>
+                                <w:szCs w:val="18"/>
+                              </w:rPr>
+                            </w:pPr>
+                            <w:r>
+                              <w:rPr>
+                                <w:sz w:val="18"/>
+                                <w:szCs w:val="18"/>
+                              </w:rPr>
+                              <w:t xml:space="preserve">       29         10.1       'mask2_time'</w:t>
+                            </w:r>
+                          </w:p>
+                          <w:p>
+                            <w:pPr>
+                              <w:bidi w:val="0"/>
+                              <w:rPr>
+                                <w:sz w:val="18"/>
+                                <w:szCs w:val="18"/>
+                              </w:rPr>
+                            </w:pPr>
+                            <w:r>
+                              <w:rPr>
+                                <w:sz w:val="18"/>
+                                <w:szCs w:val="18"/>
+                              </w:rPr>
+                              <w:t xml:space="preserve">       32           10       'mask2_time'</w:t>
+                            </w:r>
+                          </w:p>
+                          <w:p>
+                            <w:pPr>
+                              <w:bidi w:val="0"/>
+                              <w:rPr>
+                                <w:sz w:val="18"/>
+                                <w:szCs w:val="18"/>
+                              </w:rPr>
+                            </w:pPr>
+                            <w:r>
+                              <w:rPr>
+                                <w:sz w:val="18"/>
+                                <w:szCs w:val="18"/>
+                              </w:rPr>
+                              <w:t xml:space="preserve">      103         10.4       'mask2_time'</w:t>
+                            </w:r>
+                          </w:p>
+                          <w:p>
+                            <w:pPr>
+                              <w:bidi w:val="0"/>
+                              <w:rPr>
+                                <w:sz w:val="18"/>
+                                <w:szCs w:val="18"/>
+                              </w:rPr>
+                            </w:pPr>
+                            <w:r>
+                              <w:rPr>
+                                <w:sz w:val="18"/>
+                                <w:szCs w:val="18"/>
+                              </w:rPr>
+                              <w:t xml:space="preserve">      108         10.1       'mask2_time'</w:t>
+                            </w:r>
+                          </w:p>
+                          <w:p>
+                            <w:pPr>
+                              <w:bidi w:val="0"/>
+                              <w:rPr>
+                                <w:sz w:val="18"/>
+                                <w:szCs w:val="18"/>
+                              </w:rPr>
+                            </w:pPr>
+                            <w:r>
+                              <w:rPr>
+                                <w:sz w:val="18"/>
+                                <w:szCs w:val="18"/>
+                              </w:rPr>
+                              <w:t xml:space="preserve">      131           10       'mask2_time'</w:t>
+                            </w:r>
+                          </w:p>
+                          <w:p>
+                            <w:pPr>
+                              <w:bidi w:val="0"/>
+                              <w:rPr>
+                                <w:sz w:val="18"/>
+                                <w:szCs w:val="18"/>
+                              </w:rPr>
+                            </w:pPr>
+                            <w:r>
+                              <w:rPr>
+                                <w:sz w:val="18"/>
+                                <w:szCs w:val="18"/>
+                              </w:rPr>
+                              <w:t xml:space="preserve">      150           10       'mask2_time'</w:t>
+                            </w:r>
+                          </w:p>
+                          <w:p>
+                            <w:pPr>
+                              <w:bidi w:val="0"/>
+                              <w:rPr>
+                                <w:sz w:val="18"/>
+                                <w:szCs w:val="18"/>
+                              </w:rPr>
+                            </w:pPr>
+                            <w:r>
+                              <w:rPr>
+                                <w:sz w:val="18"/>
+                                <w:szCs w:val="18"/>
+                              </w:rPr>
+                              <w:t xml:space="preserve">      151           10       'mask2_time'</w:t>
+                            </w:r>
+                          </w:p>
+                          <w:p>
+                            <w:pPr>
+                              <w:bidi w:val="0"/>
+                              <w:rPr>
+                                <w:sz w:val="18"/>
+                                <w:szCs w:val="18"/>
+                              </w:rPr>
+                            </w:pPr>
+                            <w:r>
+                              <w:rPr>
+                                <w:sz w:val="18"/>
+                                <w:szCs w:val="18"/>
+                              </w:rPr>
+                              <w:t xml:space="preserve">      161         10.1       'mask2_time'</w:t>
+                            </w:r>
+                          </w:p>
+                          <w:p>
+                            <w:pPr>
+                              <w:bidi w:val="0"/>
+                              <w:rPr>
+                                <w:sz w:val="18"/>
+                                <w:szCs w:val="18"/>
+                              </w:rPr>
+                            </w:pPr>
+                            <w:r>
+                              <w:rPr>
+                                <w:sz w:val="18"/>
+                                <w:szCs w:val="18"/>
+                              </w:rPr>
+                              <w:t xml:space="preserve">      169           10       'mask2_time'</w:t>
+                            </w:r>
+                          </w:p>
+                          <w:p>
+                            <w:pPr>
+                              <w:bidi w:val="0"/>
+                              <w:rPr>
+                                <w:sz w:val="18"/>
+                                <w:szCs w:val="18"/>
+                              </w:rPr>
+                            </w:pPr>
+                            <w:r>
+                              <w:rPr>
+                                <w:sz w:val="18"/>
+                                <w:szCs w:val="18"/>
+                              </w:rPr>
+                              <w:t xml:space="preserve">      201           10       'mask2_time'</w:t>
+                            </w:r>
+                          </w:p>
+                          <w:p>
+                            <w:pPr>
+                              <w:bidi w:val="0"/>
+                              <w:rPr>
+                                <w:sz w:val="18"/>
+                                <w:szCs w:val="18"/>
+                              </w:rPr>
+                            </w:pPr>
+                            <w:r>
+                              <w:rPr>
+                                <w:sz w:val="18"/>
+                                <w:szCs w:val="18"/>
+                              </w:rPr>
+                              <w:t xml:space="preserve">      207           10       'mask2_time'</w:t>
+                            </w:r>
+                          </w:p>
+                          <w:p>
+                            <w:pPr>
+                              <w:bidi w:val="0"/>
+                              <w:rPr>
+                                <w:sz w:val="18"/>
+                                <w:szCs w:val="18"/>
+                              </w:rPr>
+                            </w:pPr>
+                            <w:r>
+                              <w:rPr>
+                                <w:sz w:val="18"/>
+                                <w:szCs w:val="18"/>
+                              </w:rPr>
+                              <w:t xml:space="preserve">      241         10.1       'mask2_time'</w:t>
+                            </w:r>
+                          </w:p>
+                          <w:p>
+                            <w:pPr>
+                              <w:bidi w:val="0"/>
+                              <w:rPr>
+                                <w:sz w:val="18"/>
+                                <w:szCs w:val="18"/>
+                              </w:rPr>
+                            </w:pPr>
+                            <w:r>
+                              <w:rPr>
+                                <w:sz w:val="18"/>
+                                <w:szCs w:val="18"/>
+                              </w:rPr>
+                              <w:t xml:space="preserve">      259         10.1       'mask2_time'</w:t>
+                            </w:r>
+                          </w:p>
+                          <w:p>
+                            <w:pPr>
+                              <w:bidi w:val="0"/>
+                              <w:rPr>
+                                <w:sz w:val="18"/>
+                                <w:szCs w:val="18"/>
+                              </w:rPr>
+                            </w:pPr>
+                            <w:r>
+                              <w:rPr>
+                                <w:sz w:val="18"/>
+                                <w:szCs w:val="18"/>
+                              </w:rPr>
+                              <w:t xml:space="preserve">      299           10       'mask2_time'</w:t>
+                            </w:r>
+                          </w:p>
+                          <w:p>
+                            <w:pPr>
+                              <w:bidi w:val="0"/>
+                              <w:rPr>
+                                <w:sz w:val="18"/>
+                                <w:szCs w:val="18"/>
+                              </w:rPr>
+                            </w:pPr>
+                            <w:r>
+                              <w:rPr>
+                                <w:sz w:val="18"/>
+                                <w:szCs w:val="18"/>
+                              </w:rPr>
+                              <w:t xml:space="preserve">      300           10       'mask2_time'</w:t>
+                            </w:r>
+                          </w:p>
+                          <w:p>
+                            <w:pPr>
+                              <w:bidi w:val="0"/>
+                              <w:rPr>
+                                <w:sz w:val="18"/>
+                                <w:szCs w:val="18"/>
+                              </w:rPr>
+                            </w:pPr>
+                            <w:r>
+                              <w:rPr>
+                                <w:sz w:val="18"/>
+                                <w:szCs w:val="18"/>
+                              </w:rPr>
+                              <w:t xml:space="preserve">      315           10       'mask2_time'</w:t>
+                            </w:r>
+                          </w:p>
+                          <w:p>
+                            <w:pPr>
+                              <w:bidi w:val="0"/>
+                              <w:rPr>
+                                <w:sz w:val="18"/>
+                                <w:szCs w:val="18"/>
+                              </w:rPr>
+                            </w:pPr>
+                            <w:r>
+                              <w:rPr>
+                                <w:sz w:val="18"/>
+                                <w:szCs w:val="18"/>
+                              </w:rPr>
+                              <w:t xml:space="preserve">      323           10       'mask2_time'</w:t>
+                            </w:r>
+                          </w:p>
+                          <w:p>
+                            <w:pPr>
+                              <w:bidi w:val="0"/>
+                              <w:rPr>
+                                <w:sz w:val="18"/>
+                                <w:szCs w:val="18"/>
+                              </w:rPr>
+                            </w:pPr>
+                            <w:r>
+                              <w:rPr>
+                                <w:sz w:val="18"/>
+                                <w:szCs w:val="18"/>
+                              </w:rPr>
+                              <w:t xml:space="preserve">      357          9.9       'mask2_time'</w:t>
+                            </w:r>
+                          </w:p>
+                          <w:p>
+                            <w:pPr>
+                              <w:bidi w:val="0"/>
+                              <w:rPr>
+                                <w:sz w:val="18"/>
+                                <w:szCs w:val="18"/>
+                              </w:rPr>
+                            </w:pPr>
+                            <w:r>
+                              <w:rPr>
+                                <w:sz w:val="18"/>
+                                <w:szCs w:val="18"/>
+                              </w:rPr>
+                              <w:t xml:space="preserve">      360           10       'mask2_time'</w:t>
+                            </w:r>
+                          </w:p>
+                          <w:p>
+                            <w:pPr>
+                              <w:bidi w:val="0"/>
+                              <w:rPr>
+                                <w:sz w:val="18"/>
+                                <w:szCs w:val="18"/>
+                              </w:rPr>
+                            </w:pPr>
+                            <w:r>
+                              <w:rPr>
+                                <w:sz w:val="18"/>
+                                <w:szCs w:val="18"/>
+                              </w:rPr>
+                              <w:t xml:space="preserve">      365           10       'mask2_time'</w:t>
+                            </w:r>
+                          </w:p>
+                          <w:p>
+                            <w:pPr>
+                              <w:bidi w:val="0"/>
+                              <w:rPr>
+                                <w:sz w:val="18"/>
+                                <w:szCs w:val="18"/>
+                              </w:rPr>
+                            </w:pPr>
+                            <w:r>
+                              <w:rPr>
+                                <w:sz w:val="18"/>
+                                <w:szCs w:val="18"/>
+                              </w:rPr>
+                              <w:t xml:space="preserve">      379           10       'mask2_time'</w:t>
+                            </w:r>
+                          </w:p>
+                          <w:p>
+                            <w:pPr>
+                              <w:bidi w:val="0"/>
+                              <w:rPr>
+                                <w:sz w:val="18"/>
+                                <w:szCs w:val="18"/>
+                              </w:rPr>
+                            </w:pPr>
+                            <w:r>
+                              <w:rPr>
+                                <w:sz w:val="18"/>
+                                <w:szCs w:val="18"/>
+                              </w:rPr>
+                              <w:t xml:space="preserve">        </w:t>
+                            </w:r>
+                          </w:p>
+                        </w:txbxContent>
+                      </wps:txbx>
+                      <wps:bodyPr rot="0" vert="horz" wrap="square" lIns="91440" tIns="45720" rIns="91440" bIns="45720" anchor="t" anchorCtr="0">
+                        <a:noAutofit/>
+                      </wps:bodyPr>
+                    </wps:wsp>
+                  </a:graphicData>
+                </a:graphic>
+              </wp:inline>
+            </w:drawing>
+          </mc:Choice>
+          <mc:Fallback>
+            <w:pict>
+              <v:shapetype w14:anchorId="60229D14" id="_x0000_t202" coordsize="21600,21600" o:spt="202" path="m,l,21600r21600,l21600,xe">
+                <v:stroke joinstyle="miter"/>
+                <v:path gradientshapeok="t" o:connecttype="rect"/>
+              </v:shapetype>
+              <v:shape id="Text Box 2" o:spid="_x0000_s1026" type="#_x0000_t202" style="width:256.5pt;height:513.75pt;visibility:visible;mso-wrap-style:square;mso-left-percent:-10001;mso-top-percent:-10001;mso-position-horizontal:absolute;mso-position-horizontal-relative:char;mso-position-vertical:absolute;mso-position-vertical-relative:line;mso-left-percent:-10001;mso-top-percent:-10001;v-text-anchor:top" o:gfxdata="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">
+                <v:textbox>
+                  <w:txbxContent>
+                    <w:p>
+                      <w:pPr>
+                        <w:bidi w:val="0"/>
+                        <w:rPr>
+                          <w:sz w:val="18"/>
+                          <w:szCs w:val="18"/>
+                        </w:rPr>
+                      </w:pPr>
+                      <w:r>
+                        <w:rPr>
+                          <w:sz w:val="18"/>
+                          <w:szCs w:val="18"/>
+                        </w:rPr>
+                        <w:t>------------------------------- Event Durations -------------------------------</w:t>
+                      </w:r>
+                    </w:p>
+                    <w:p>
+                      <w:pPr>
+                        <w:bidi w:val="0"/>
+                        <w:rPr>
+                          <w:sz w:val="18"/>
+                          <w:szCs w:val="18"/>
+                        </w:rPr>
+                      </w:pPr>
+                      <w:r>
+                        <w:rPr>
+                          <w:sz w:val="18"/>
+                          <w:szCs w:val="18"/>
+                        </w:rPr>
+                        <w:t xml:space="preserve">Number of trials </w:t>
+                      </w:r>
+                      <w:proofErr w:type="spellStart"/>
+                      <w:r>
+                        <w:rPr>
+                          <w:sz w:val="18"/>
+                          <w:szCs w:val="18"/>
+                        </w:rPr>
+                        <w:t>devaiting</w:t>
+                      </w:r>
+                      <w:proofErr w:type="spellEnd"/>
+                      <w:r>
+                        <w:rPr>
+                          <w:sz w:val="18"/>
+                          <w:szCs w:val="18"/>
+                        </w:rPr>
+                        <w:t xml:space="preserve"> from desired duration:</w:t>
+                      </w:r>
+                    </w:p>
+                    <w:p>
+                      <w:pPr>
+                        <w:bidi w:val="0"/>
+                        <w:rPr>
+                          <w:sz w:val="18"/>
+                          <w:szCs w:val="18"/>
+                          <w:rtl/>
+                        </w:rPr>
+                      </w:pPr>
+                      <w:r>
+                        <w:rPr>
+                          <w:sz w:val="18"/>
+                          <w:szCs w:val="18"/>
+                        </w:rPr>
+                        <w:t>64</w:t>
+                      </w:r>
+                    </w:p>
+                    <w:p>
+                      <w:pPr>
+                        <w:bidi w:val="0"/>
+                        <w:rPr>
+                          <w:sz w:val="18"/>
+                          <w:szCs w:val="18"/>
+                        </w:rPr>
+                      </w:pPr>
+                      <w:r>
+                        <w:rPr>
+                          <w:sz w:val="18"/>
+                          <w:szCs w:val="18"/>
+                        </w:rPr>
+                        <w:t xml:space="preserve">Deviating trials and their deviation (in </w:t>
+                      </w:r>
+                      <w:proofErr w:type="spellStart"/>
+                      <w:r>
+                        <w:rPr>
+                          <w:sz w:val="18"/>
+                          <w:szCs w:val="18"/>
+                        </w:rPr>
+                        <w:t>ms</w:t>
+                      </w:r>
+                      <w:proofErr w:type="spellEnd"/>
+                      <w:r>
+                        <w:rPr>
+                          <w:sz w:val="18"/>
+                          <w:szCs w:val="18"/>
+                        </w:rPr>
+                        <w:t>):</w:t>
+                      </w:r>
+                    </w:p>
+                    <w:p>
+                      <w:pPr>
+                        <w:bidi w:val="0"/>
+                        <w:rPr>
+                          <w:sz w:val="18"/>
+                          <w:szCs w:val="18"/>
+                        </w:rPr>
+                      </w:pPr>
+                      <w:r>
+                        <w:rPr>
+                          <w:sz w:val="18"/>
+                          <w:szCs w:val="18"/>
+                        </w:rPr>
+                        <w:t xml:space="preserve">    </w:t>
+                      </w:r>
+                      <w:proofErr w:type="spellStart"/>
+                      <w:r>
+                        <w:rPr>
+                          <w:sz w:val="18"/>
+                          <w:szCs w:val="18"/>
+                        </w:rPr>
+                        <w:t>TrialNum</w:t>
+                      </w:r>
+                      <w:proofErr w:type="spellEnd"/>
+                      <w:r>
+                        <w:rPr>
+                          <w:sz w:val="18"/>
+                          <w:szCs w:val="18"/>
+                        </w:rPr>
+                        <w:t xml:space="preserve">    Deviation       Event    </w:t>
+                      </w:r>
+                    </w:p>
+                    <w:p>
+                      <w:pPr>
+                        <w:bidi w:val="0"/>
+                        <w:rPr>
+                          <w:sz w:val="18"/>
+                          <w:szCs w:val="18"/>
+                          <w:rtl/>
+                        </w:rPr>
+                      </w:pPr>
+                      <w:r>
+                        <w:rPr>
+                          <w:sz w:val="18"/>
+                          <w:szCs w:val="18"/>
+                        </w:rPr>
+                        <w:t xml:space="preserve">    ________    _________    ____________</w:t>
+                      </w:r>
+                    </w:p>
+                    <w:p>
+                      <w:pPr>
+                        <w:bidi w:val="0"/>
+                        <w:rPr>
+                          <w:sz w:val="18"/>
+                          <w:szCs w:val="18"/>
+                          <w:rtl/>
+                        </w:rPr>
+                      </w:pPr>
+                    </w:p>
+                    <w:p>
+                      <w:pPr>
+                        <w:bidi w:val="0"/>
+                        <w:rPr>
+                          <w:sz w:val="18"/>
+                          <w:szCs w:val="18"/>
+                        </w:rPr>
+                      </w:pPr>
+                      <w:r>
+                        <w:rPr>
+                          <w:sz w:val="18"/>
+                          <w:szCs w:val="18"/>
+                        </w:rPr>
+                        <w:t xml:space="preserve">        1           20       '</w:t>
+                      </w:r>
+                      <w:proofErr w:type="spellStart"/>
+                      <w:r>
+                        <w:rPr>
+                          <w:sz w:val="18"/>
+                          <w:szCs w:val="18"/>
+                        </w:rPr>
+                        <w:t>fix_time</w:t>
+                      </w:r>
+                      <w:proofErr w:type="spellEnd"/>
+                      <w:r>
+                        <w:rPr>
+                          <w:sz w:val="18"/>
+                          <w:szCs w:val="18"/>
+                        </w:rPr>
+                        <w:t xml:space="preserve">'  </w:t>
+                      </w:r>
+                    </w:p>
+                    <w:p>
+                      <w:pPr>
+                        <w:bidi w:val="0"/>
+                        <w:rPr>
+                          <w:sz w:val="18"/>
+                          <w:szCs w:val="18"/>
+                        </w:rPr>
+                      </w:pPr>
+                      <w:r>
+                        <w:rPr>
+                          <w:sz w:val="18"/>
+                          <w:szCs w:val="18"/>
+                        </w:rPr>
+                        <w:t xml:space="preserve">        4         10.1       '</w:t>
+                      </w:r>
+                      <w:proofErr w:type="spellStart"/>
+                      <w:r>
+                        <w:rPr>
+                          <w:sz w:val="18"/>
+                          <w:szCs w:val="18"/>
+                        </w:rPr>
+                        <w:t>fix_time</w:t>
+                      </w:r>
+                      <w:proofErr w:type="spellEnd"/>
+                      <w:r>
+                        <w:rPr>
+                          <w:sz w:val="18"/>
+                          <w:szCs w:val="18"/>
+                        </w:rPr>
+                        <w:t xml:space="preserve">'  </w:t>
+                      </w:r>
+                    </w:p>
+                    <w:p>
+                      <w:pPr>
+                        <w:bidi w:val="0"/>
+                        <w:rPr>
+                          <w:sz w:val="18"/>
+                          <w:szCs w:val="18"/>
+                        </w:rPr>
+                      </w:pPr>
+                      <w:r>
+                        <w:rPr>
+                          <w:sz w:val="18"/>
+                          <w:szCs w:val="18"/>
+                        </w:rPr>
+                        <w:t xml:space="preserve">        1           10       'mask1_time'</w:t>
+                      </w:r>
+                    </w:p>
+                    <w:p>
+                      <w:pPr>
+                        <w:bidi w:val="0"/>
+                        <w:rPr>
+                          <w:sz w:val="18"/>
+                          <w:szCs w:val="18"/>
+                        </w:rPr>
+                      </w:pPr>
+                      <w:r>
+                        <w:rPr>
+                          <w:sz w:val="18"/>
+                          <w:szCs w:val="18"/>
+                        </w:rPr>
+                        <w:t xml:space="preserve">        1         60.1       'mask2_time'</w:t>
+                      </w:r>
+                    </w:p>
+                    <w:p>
+                      <w:pPr>
+                        <w:bidi w:val="0"/>
+                        <w:rPr>
+                          <w:sz w:val="18"/>
+                          <w:szCs w:val="18"/>
+                        </w:rPr>
+                      </w:pPr>
+                      <w:r>
+                        <w:rPr>
+                          <w:sz w:val="18"/>
+                          <w:szCs w:val="18"/>
+                        </w:rPr>
+                        <w:t xml:space="preserve">        2           20       'mask2_time'</w:t>
+                      </w:r>
+                    </w:p>
+                    <w:p>
+                      <w:pPr>
+                        <w:bidi w:val="0"/>
+                        <w:rPr>
+                          <w:sz w:val="18"/>
+                          <w:szCs w:val="18"/>
+                        </w:rPr>
+                      </w:pPr>
+                      <w:r>
+                        <w:rPr>
+                          <w:sz w:val="18"/>
+                          <w:szCs w:val="18"/>
+                        </w:rPr>
+                        <w:t xml:space="preserve">        3           10       'mask2_time'</w:t>
+                      </w:r>
+                    </w:p>
+                    <w:p>
+                      <w:pPr>
+                        <w:bidi w:val="0"/>
+                        <w:rPr>
+                          <w:sz w:val="18"/>
+                          <w:szCs w:val="18"/>
+                        </w:rPr>
+                      </w:pPr>
+                      <w:r>
+                        <w:rPr>
+                          <w:sz w:val="18"/>
+                          <w:szCs w:val="18"/>
+                        </w:rPr>
+                        <w:t xml:space="preserve">        5           10       'mask2_time'</w:t>
+                      </w:r>
+                    </w:p>
+                    <w:p>
+                      <w:pPr>
+                        <w:bidi w:val="0"/>
+                        <w:rPr>
+                          <w:sz w:val="18"/>
+                          <w:szCs w:val="18"/>
+                        </w:rPr>
+                      </w:pPr>
+                      <w:r>
+                        <w:rPr>
+                          <w:sz w:val="18"/>
+                          <w:szCs w:val="18"/>
+                        </w:rPr>
+                        <w:t xml:space="preserve">       12         10.1       'mask2_time'</w:t>
+                      </w:r>
+                    </w:p>
+                    <w:p>
+                      <w:pPr>
+                        <w:bidi w:val="0"/>
+                        <w:rPr>
+                          <w:sz w:val="18"/>
+                          <w:szCs w:val="18"/>
+                        </w:rPr>
+                      </w:pPr>
+                      <w:r>
+                        <w:rPr>
+                          <w:sz w:val="18"/>
+                          <w:szCs w:val="18"/>
+                        </w:rPr>
+                        <w:t xml:space="preserve">       14           10       'mask2_time'</w:t>
+                      </w:r>
+                    </w:p>
+                    <w:p>
+                      <w:pPr>
+                        <w:bidi w:val="0"/>
+                        <w:rPr>
+                          <w:sz w:val="18"/>
+                          <w:szCs w:val="18"/>
+                        </w:rPr>
+                      </w:pPr>
+                      <w:r>
+                        <w:rPr>
+                          <w:sz w:val="18"/>
+                          <w:szCs w:val="18"/>
+                        </w:rPr>
+                        <w:t xml:space="preserve">       29         10.1       'mask2_time'</w:t>
+                      </w:r>
+                    </w:p>
+                    <w:p>
+                      <w:pPr>
+                        <w:bidi w:val="0"/>
+                        <w:rPr>
+                          <w:sz w:val="18"/>
+                          <w:szCs w:val="18"/>
+                        </w:rPr>
+                      </w:pPr>
+                      <w:r>
+                        <w:rPr>
+                          <w:sz w:val="18"/>
+                          <w:szCs w:val="18"/>
+                        </w:rPr>
+                        <w:t xml:space="preserve">       32           10       'mask2_time'</w:t>
+                      </w:r>
+                    </w:p>
+                    <w:p>
+                      <w:pPr>
+                        <w:bidi w:val="0"/>
+                        <w:rPr>
+                          <w:sz w:val="18"/>
+                          <w:szCs w:val="18"/>
+                        </w:rPr>
+                      </w:pPr>
+                      <w:r>
+                        <w:rPr>
+                          <w:sz w:val="18"/>
+                          <w:szCs w:val="18"/>
+                        </w:rPr>
+                        <w:t xml:space="preserve">      103         10.4       'mask2_time'</w:t>
+                      </w:r>
+                    </w:p>
+                    <w:p>
+                      <w:pPr>
+                        <w:bidi w:val="0"/>
+                        <w:rPr>
+                          <w:sz w:val="18"/>
+                          <w:szCs w:val="18"/>
+                        </w:rPr>
+                      </w:pPr>
+                      <w:r>
+                        <w:rPr>
+                          <w:sz w:val="18"/>
+                          <w:szCs w:val="18"/>
+                        </w:rPr>
+                        <w:t xml:space="preserve">      108         10.1       'mask2_time'</w:t>
+                      </w:r>
+                    </w:p>
+                    <w:p>
+                      <w:pPr>
+                        <w:bidi w:val="0"/>
+                        <w:rPr>
+                          <w:sz w:val="18"/>
+                          <w:szCs w:val="18"/>
+                        </w:rPr>
+                      </w:pPr>
+                      <w:r>
+                        <w:rPr>
+                          <w:sz w:val="18"/>
+                          <w:szCs w:val="18"/>
+                        </w:rPr>
+                        <w:t xml:space="preserve">      131           10       'mask2_time'</w:t>
+                      </w:r>
+                    </w:p>
+                    <w:p>
+                      <w:pPr>
+                        <w:bidi w:val="0"/>
+                        <w:rPr>
+                          <w:sz w:val="18"/>
+                          <w:szCs w:val="18"/>
+                        </w:rPr>
+                      </w:pPr>
+                      <w:r>
+                        <w:rPr>
+                          <w:sz w:val="18"/>
+                          <w:szCs w:val="18"/>
+                        </w:rPr>
+                        <w:t xml:space="preserve">      150           10       'mask2_time'</w:t>
+                      </w:r>
+                    </w:p>
+                    <w:p>
+                      <w:pPr>
+                        <w:bidi w:val="0"/>
+                        <w:rPr>
+                          <w:sz w:val="18"/>
+                          <w:szCs w:val="18"/>
+                        </w:rPr>
+                      </w:pPr>
+                      <w:r>
+                        <w:rPr>
+                          <w:sz w:val="18"/>
+                          <w:szCs w:val="18"/>
+                        </w:rPr>
+                        <w:t xml:space="preserve">      151           10       'mask2_time'</w:t>
+                      </w:r>
+                    </w:p>
+                    <w:p>
+                      <w:pPr>
+                        <w:bidi w:val="0"/>
+                        <w:rPr>
+                          <w:sz w:val="18"/>
+                          <w:szCs w:val="18"/>
+                        </w:rPr>
+                      </w:pPr>
+                      <w:r>
+                        <w:rPr>
+                          <w:sz w:val="18"/>
+                          <w:szCs w:val="18"/>
+                        </w:rPr>
+                        <w:t xml:space="preserve">      161         10.1       'mask2_time'</w:t>
+                      </w:r>
+                    </w:p>
+                    <w:p>
+                      <w:pPr>
+                        <w:bidi w:val="0"/>
+                        <w:rPr>
+                          <w:sz w:val="18"/>
+                          <w:szCs w:val="18"/>
+                        </w:rPr>
+                      </w:pPr>
+                      <w:r>
+                        <w:rPr>
+                          <w:sz w:val="18"/>
+                          <w:szCs w:val="18"/>
+                        </w:rPr>
+                        <w:t xml:space="preserve">      169           10       'mask2_time'</w:t>
+                      </w:r>
+                    </w:p>
+                    <w:p>
+                      <w:pPr>
+                        <w:bidi w:val="0"/>
+                        <w:rPr>
+                          <w:sz w:val="18"/>
+                          <w:szCs w:val="18"/>
+                        </w:rPr>
+                      </w:pPr>
+                      <w:r>
+                        <w:rPr>
+                          <w:sz w:val="18"/>
+                          <w:szCs w:val="18"/>
+                        </w:rPr>
+                        <w:t xml:space="preserve">      201           10       'mask2_time'</w:t>
+                      </w:r>
+                    </w:p>
+                    <w:p>
+                      <w:pPr>
+                        <w:bidi w:val="0"/>
+                        <w:rPr>
+                          <w:sz w:val="18"/>
+                          <w:szCs w:val="18"/>
+                        </w:rPr>
+                      </w:pPr>
+                      <w:r>
+                        <w:rPr>
+                          <w:sz w:val="18"/>
+                          <w:szCs w:val="18"/>
+                        </w:rPr>
+                        <w:t xml:space="preserve">      207           10       'mask2_time'</w:t>
+                      </w:r>
+                    </w:p>
+                    <w:p>
+                      <w:pPr>
+                        <w:bidi w:val="0"/>
+                        <w:rPr>
+                          <w:sz w:val="18"/>
+                          <w:szCs w:val="18"/>
+                        </w:rPr>
+                      </w:pPr>
+                      <w:r>
+                        <w:rPr>
+                          <w:sz w:val="18"/>
+                          <w:szCs w:val="18"/>
+                        </w:rPr>
+                        <w:t xml:space="preserve">      241         10.1       'mask2_time'</w:t>
+                      </w:r>
+                    </w:p>
+                    <w:p>
+                      <w:pPr>
+                        <w:bidi w:val="0"/>
+                        <w:rPr>
+                          <w:sz w:val="18"/>
+                          <w:szCs w:val="18"/>
+                        </w:rPr>
+                      </w:pPr>
+                      <w:r>
+                        <w:rPr>
+                          <w:sz w:val="18"/>
+                          <w:szCs w:val="18"/>
+                        </w:rPr>
+                        <w:t xml:space="preserve">      259         10.1       'mask2_time'</w:t>
+                      </w:r>
+                    </w:p>
+                    <w:p>
+                      <w:pPr>
+                        <w:bidi w:val="0"/>
+                        <w:rPr>
+                          <w:sz w:val="18"/>
+                          <w:szCs w:val="18"/>
+                        </w:rPr>
+                      </w:pPr>
+                      <w:r>
+                        <w:rPr>
+                          <w:sz w:val="18"/>
+                          <w:szCs w:val="18"/>
+                        </w:rPr>
+                        <w:t xml:space="preserve">      299           10       'mask2_time'</w:t>
+                      </w:r>
+                    </w:p>
+                    <w:p>
+                      <w:pPr>
+                        <w:bidi w:val="0"/>
+                        <w:rPr>
+                          <w:sz w:val="18"/>
+                          <w:szCs w:val="18"/>
+                        </w:rPr>
+                      </w:pPr>
+                      <w:r>
+                        <w:rPr>
+                          <w:sz w:val="18"/>
+                          <w:szCs w:val="18"/>
+                        </w:rPr>
+                        <w:t xml:space="preserve">      300           10       'mask2_time'</w:t>
+                      </w:r>
+                    </w:p>
+                    <w:p>
+                      <w:pPr>
+                        <w:bidi w:val="0"/>
+                        <w:rPr>
+                          <w:sz w:val="18"/>
+                          <w:szCs w:val="18"/>
+                        </w:rPr>
+                      </w:pPr>
+                      <w:r>
+                        <w:rPr>
+                          <w:sz w:val="18"/>
+                          <w:szCs w:val="18"/>
+                        </w:rPr>
+                        <w:t xml:space="preserve">      315           10       'mask2_time'</w:t>
+                      </w:r>
+                    </w:p>
+                    <w:p>
+                      <w:pPr>
+                        <w:bidi w:val="0"/>
+                        <w:rPr>
+                          <w:sz w:val="18"/>
+                          <w:szCs w:val="18"/>
+                        </w:rPr>
+                      </w:pPr>
+                      <w:r>
+                        <w:rPr>
+                          <w:sz w:val="18"/>
+                          <w:szCs w:val="18"/>
+                        </w:rPr>
+                        <w:t xml:space="preserve">      323           10       'mask2_time'</w:t>
+                      </w:r>
+                    </w:p>
+                    <w:p>
+                      <w:pPr>
+                        <w:bidi w:val="0"/>
+                        <w:rPr>
+                          <w:sz w:val="18"/>
+                          <w:szCs w:val="18"/>
+                        </w:rPr>
+                      </w:pPr>
+                      <w:r>
+                        <w:rPr>
+                          <w:sz w:val="18"/>
+                          <w:szCs w:val="18"/>
+                        </w:rPr>
+                        <w:t xml:space="preserve">      357          9.9       'mask2_time'</w:t>
+                      </w:r>
+                    </w:p>
+                    <w:p>
+                      <w:pPr>
+                        <w:bidi w:val="0"/>
+                        <w:rPr>
+                          <w:sz w:val="18"/>
+                          <w:szCs w:val="18"/>
+                        </w:rPr>
+                      </w:pPr>
+                      <w:r>
+                        <w:rPr>
+                          <w:sz w:val="18"/>
+                          <w:szCs w:val="18"/>
+                        </w:rPr>
+                        <w:t xml:space="preserve">      360           10       'mask2_time'</w:t>
+                      </w:r>
+                    </w:p>
+                    <w:p>
+                      <w:pPr>
+                        <w:bidi w:val="0"/>
+                        <w:rPr>
+                          <w:sz w:val="18"/>
+                          <w:szCs w:val="18"/>
+                        </w:rPr>
+                      </w:pPr>
+                      <w:r>
+                        <w:rPr>
+                          <w:sz w:val="18"/>
+                          <w:szCs w:val="18"/>
+                        </w:rPr>
+                        <w:t xml:space="preserve">      365           10       'mask2_time'</w:t>
+                      </w:r>
+                    </w:p>
+                    <w:p>
+                      <w:pPr>
+                        <w:bidi w:val="0"/>
+                        <w:rPr>
+                          <w:sz w:val="18"/>
+                          <w:szCs w:val="18"/>
+                        </w:rPr>
+                      </w:pPr>
+                      <w:r>
+                        <w:rPr>
+                          <w:sz w:val="18"/>
+                          <w:szCs w:val="18"/>
+                        </w:rPr>
+                        <w:t xml:space="preserve">      379           10       'mask2_time'</w:t>
+                      </w:r>
+                    </w:p>
+                    <w:p>
+                      <w:pPr>
+                        <w:bidi w:val="0"/>
+                        <w:rPr>
+                          <w:sz w:val="18"/>
+                          <w:szCs w:val="18"/>
+                        </w:rPr>
+                      </w:pPr>
+                      <w:r>
+                        <w:rPr>
+                          <w:sz w:val="18"/>
+                          <w:szCs w:val="18"/>
+                        </w:rPr>
+                        <w:t xml:space="preserve">        </w:t>
+                      </w:r>
+                    </w:p>
+                  </w:txbxContent>
+                </v:textbox>
+                <w10:wrap anchorx="page"/>
+                <w10:anchorlock/>
+              </v:shape>
+            </w:pict>
+          </mc:Fallback>
+        </mc:AlternateContent>
+      </w:r>
+      <w:r>
+        <w:rPr>
+          <w:noProof/>
+        </w:rPr>
+        <mc:AlternateContent>
+          <mc:Choice Requires="wps">
+            <w:drawing>
+              <wp:inline distT="0" distB="0" distL="0" distR="0" wp14:anchorId="49E2E2BB" wp14:editId="683BADC5">
+                <wp:extent cx="3257550" cy="6524625"/>
+                <wp:effectExtent l="0" t="0" r="19050" b="28575"/>
+                <wp:docPr id="6" name="Text Box 2"/>
+                <wp:cNvGraphicFramePr>
+                  <a:graphicFrameLocks xmlns:a="http://schemas.openxmlformats.org/drawingml/2006/main"/>
+                </wp:cNvGraphicFramePr>
+                <a:graphic xmlns:a="http://schemas.openxmlformats.org/drawingml/2006/main">
+                  <a:graphicData uri="http://schemas.microsoft.com/office/word/2010/wordprocessingShape">
+                    <wps:wsp>
+                      <wps:cNvSpPr txBox="1">
+                        <a:spLocks noChangeArrowheads="1"/>
+                      </wps:cNvSpPr>
+                      <wps:spPr bwMode="auto">
+                        <a:xfrm>
+                          <a:off x="0" y="0"/>
+                          <a:ext cx="3257550" cy="6524625"/>
+                        </a:xfrm>
+                        <a:prstGeom prst="rect">
+                          <a:avLst/>
+                        </a:prstGeom>
+                        <a:solidFill>
+                          <a:srgbClr val="FFFFFF"/>
+                        </a:solidFill>
+                        <a:ln w="9525">
+                          <a:solidFill>
+                            <a:srgbClr val="000000"/>
+                          </a:solidFill>
+                          <a:miter lim="800000"/>
+                          <a:headEnd/>
+                          <a:tailEnd/>
+                        </a:ln>
+                      </wps:spPr>
+                      <wps:txbx>
+                        <w:txbxContent>
+                          <w:p>
+                            <w:pPr>
+                              <w:bidi w:val="0"/>
+                              <w:rPr>
+                                <w:sz w:val="18"/>
+                                <w:szCs w:val="18"/>
+                              </w:rPr>
+                            </w:pPr>
+                            <w:r>
+                              <w:rPr>
+                                <w:sz w:val="18"/>
+                                <w:szCs w:val="18"/>
+                              </w:rPr>
+                              <w:t xml:space="preserve">        </w:t>
+                            </w:r>
+                            <w:r>
+                              <w:rPr>
+                                <w:sz w:val="18"/>
+                                <w:szCs w:val="18"/>
+                              </w:rPr>
+                              <w:t>1         19.9       '</w:t>
+                            </w:r>
+                            <w:proofErr w:type="spellStart"/>
+                            <w:r>
+                              <w:rPr>
+                                <w:sz w:val="18"/>
+                                <w:szCs w:val="18"/>
+                              </w:rPr>
+                              <w:t>prime_time</w:t>
+                            </w:r>
+                            <w:proofErr w:type="spellEnd"/>
+                            <w:r>
+                              <w:rPr>
+                                <w:sz w:val="18"/>
+                                <w:szCs w:val="18"/>
+                              </w:rPr>
+                              <w:t>'</w:t>
+                            </w:r>
+                          </w:p>
+                          <w:p>
+                            <w:pPr>
+                              <w:bidi w:val="0"/>
+                              <w:rPr>
+                                <w:sz w:val="18"/>
+                                <w:szCs w:val="18"/>
+                              </w:rPr>
+                            </w:pPr>
+                            <w:r>
+                              <w:rPr>
+                                <w:sz w:val="18"/>
+                                <w:szCs w:val="18"/>
+                              </w:rPr>
+                              <w:t xml:space="preserve">        1         10.1       'mask3_time'</w:t>
+                            </w:r>
+                          </w:p>
+                          <w:p>
+                            <w:pPr>
+                              <w:bidi w:val="0"/>
+                              <w:rPr>
+                                <w:sz w:val="18"/>
+                                <w:szCs w:val="18"/>
+                              </w:rPr>
+                            </w:pPr>
+                            <w:r>
+                              <w:rPr>
+                                <w:sz w:val="18"/>
+                                <w:szCs w:val="18"/>
+                              </w:rPr>
+                              <w:t xml:space="preserve">        2           10       'mask3_time'</w:t>
+                            </w:r>
+                          </w:p>
+                          <w:p>
+                            <w:pPr>
+                              <w:bidi w:val="0"/>
+                              <w:rPr>
+                                <w:sz w:val="18"/>
+                                <w:szCs w:val="18"/>
+                              </w:rPr>
+                            </w:pPr>
+                            <w:r>
+                              <w:rPr>
+                                <w:sz w:val="18"/>
+                                <w:szCs w:val="18"/>
+                              </w:rPr>
+                              <w:t xml:space="preserve">        5           10       'mask3_time'</w:t>
+                            </w:r>
+                          </w:p>
+                          <w:p>
+                            <w:pPr>
+                              <w:bidi w:val="0"/>
+                              <w:rPr>
+                                <w:sz w:val="18"/>
+                                <w:szCs w:val="18"/>
+                              </w:rPr>
+                            </w:pPr>
+                            <w:r>
+                              <w:rPr>
+                                <w:sz w:val="18"/>
+                                <w:szCs w:val="18"/>
+                              </w:rPr>
+                              <w:t xml:space="preserve">        9          9.3       'mask3_time'</w:t>
+                            </w:r>
+                          </w:p>
+                          <w:p>
+                            <w:pPr>
+                              <w:bidi w:val="0"/>
+                              <w:rPr>
+                                <w:sz w:val="18"/>
+                                <w:szCs w:val="18"/>
+                              </w:rPr>
+                            </w:pPr>
+                            <w:r>
+                              <w:rPr>
+                                <w:sz w:val="18"/>
+                                <w:szCs w:val="18"/>
+                              </w:rPr>
+                              <w:t xml:space="preserve">       16           10       'mask3_time'</w:t>
+                            </w:r>
+                          </w:p>
+                          <w:p>
+                            <w:pPr>
+                              <w:bidi w:val="0"/>
+                              <w:rPr>
+                                <w:sz w:val="18"/>
+                                <w:szCs w:val="18"/>
+                              </w:rPr>
+                            </w:pPr>
+                            <w:r>
+                              <w:rPr>
+                                <w:sz w:val="18"/>
+                                <w:szCs w:val="18"/>
+                              </w:rPr>
+                              <w:t xml:space="preserve">       53           10       'mask3_time'</w:t>
+                            </w:r>
+                          </w:p>
+                          <w:p>
+                            <w:pPr>
+                              <w:bidi w:val="0"/>
+                              <w:rPr>
+                                <w:sz w:val="18"/>
+                                <w:szCs w:val="18"/>
+                              </w:rPr>
+                            </w:pPr>
+                            <w:r>
+                              <w:rPr>
+                                <w:sz w:val="18"/>
+                                <w:szCs w:val="18"/>
+                              </w:rPr>
+                              <w:t xml:space="preserve">       68           10       'mask3_time'</w:t>
+                            </w:r>
+                          </w:p>
+                          <w:p>
+                            <w:pPr>
+                              <w:bidi w:val="0"/>
+                              <w:rPr>
+                                <w:sz w:val="18"/>
+                                <w:szCs w:val="18"/>
+                              </w:rPr>
+                            </w:pPr>
+                            <w:r>
+                              <w:rPr>
+                                <w:sz w:val="18"/>
+                                <w:szCs w:val="18"/>
+                              </w:rPr>
+                              <w:t xml:space="preserve">       81         10.1       'mask3_time'</w:t>
+                            </w:r>
+                          </w:p>
+                          <w:p>
+                            <w:pPr>
+                              <w:bidi w:val="0"/>
+                              <w:rPr>
+                                <w:sz w:val="18"/>
+                                <w:szCs w:val="18"/>
+                              </w:rPr>
+                            </w:pPr>
+                            <w:r>
+                              <w:rPr>
+                                <w:sz w:val="18"/>
+                                <w:szCs w:val="18"/>
+                              </w:rPr>
+                              <w:t xml:space="preserve">       96           10       'mask3_time'</w:t>
+                            </w:r>
+                          </w:p>
+                          <w:p>
+                            <w:pPr>
+                              <w:bidi w:val="0"/>
+                              <w:rPr>
+                                <w:sz w:val="18"/>
+                                <w:szCs w:val="18"/>
+                              </w:rPr>
+                            </w:pPr>
+                            <w:r>
+                              <w:rPr>
+                                <w:sz w:val="18"/>
+                                <w:szCs w:val="18"/>
+                              </w:rPr>
+                              <w:t xml:space="preserve">      117           10       'mask3_time'</w:t>
+                            </w:r>
+                          </w:p>
+                          <w:p>
+                            <w:pPr>
+                              <w:bidi w:val="0"/>
+                              <w:rPr>
+                                <w:sz w:val="18"/>
+                                <w:szCs w:val="18"/>
+                              </w:rPr>
+                            </w:pPr>
+                            <w:r>
+                              <w:rPr>
+                                <w:sz w:val="18"/>
+                                <w:szCs w:val="18"/>
+                              </w:rPr>
+                              <w:t xml:space="preserve">      140           10       'mask3_time'</w:t>
+                            </w:r>
+                          </w:p>
+                          <w:p>
+                            <w:pPr>
+                              <w:bidi w:val="0"/>
+                              <w:rPr>
+                                <w:sz w:val="18"/>
+                                <w:szCs w:val="18"/>
+                              </w:rPr>
+                            </w:pPr>
+                            <w:r>
+                              <w:rPr>
+                                <w:sz w:val="18"/>
+                                <w:szCs w:val="18"/>
+                              </w:rPr>
+                              <w:t xml:space="preserve">      155           10       'mask3_time'</w:t>
+                            </w:r>
+                          </w:p>
+                          <w:p>
+                            <w:pPr>
+                              <w:bidi w:val="0"/>
+                              <w:rPr>
+                                <w:sz w:val="18"/>
+                                <w:szCs w:val="18"/>
+                              </w:rPr>
+                            </w:pPr>
+                            <w:r>
+                              <w:rPr>
+                                <w:sz w:val="18"/>
+                                <w:szCs w:val="18"/>
+                              </w:rPr>
+                              <w:t xml:space="preserve">      167          9.9       'mask3_time'</w:t>
+                            </w:r>
+                          </w:p>
+                          <w:p>
+                            <w:pPr>
+                              <w:bidi w:val="0"/>
+                              <w:rPr>
+                                <w:sz w:val="18"/>
+                                <w:szCs w:val="18"/>
+                              </w:rPr>
+                            </w:pPr>
+                            <w:r>
+                              <w:rPr>
+                                <w:sz w:val="18"/>
+                                <w:szCs w:val="18"/>
+                              </w:rPr>
+                              <w:t xml:space="preserve">      174           10       'mask3_time'</w:t>
+                            </w:r>
+                          </w:p>
+                          <w:p>
+                            <w:pPr>
+                              <w:bidi w:val="0"/>
+                              <w:rPr>
+                                <w:sz w:val="18"/>
+                                <w:szCs w:val="18"/>
+                              </w:rPr>
+                            </w:pPr>
+                            <w:r>
+                              <w:rPr>
+                                <w:sz w:val="18"/>
+                                <w:szCs w:val="18"/>
+                              </w:rPr>
+                              <w:t xml:space="preserve">      216           10       'mask3_time'</w:t>
+                            </w:r>
+                          </w:p>
+                          <w:p>
+                            <w:pPr>
+                              <w:bidi w:val="0"/>
+                              <w:rPr>
+                                <w:sz w:val="18"/>
+                                <w:szCs w:val="18"/>
+                              </w:rPr>
+                            </w:pPr>
+                            <w:r>
+                              <w:rPr>
+                                <w:sz w:val="18"/>
+                                <w:szCs w:val="18"/>
+                              </w:rPr>
+                              <w:t xml:space="preserve">      226          9.8       'mask3_time'</w:t>
+                            </w:r>
+                          </w:p>
+                          <w:p>
+                            <w:pPr>
+                              <w:bidi w:val="0"/>
+                              <w:rPr>
+                                <w:sz w:val="18"/>
+                                <w:szCs w:val="18"/>
+                              </w:rPr>
+                            </w:pPr>
+                            <w:r>
+                              <w:rPr>
+                                <w:sz w:val="18"/>
+                                <w:szCs w:val="18"/>
+                              </w:rPr>
+                              <w:t xml:space="preserve">      229         10.1       'mask3_time'</w:t>
+                            </w:r>
+                          </w:p>
+                          <w:p>
+                            <w:pPr>
+                              <w:bidi w:val="0"/>
+                              <w:rPr>
+                                <w:sz w:val="18"/>
+                                <w:szCs w:val="18"/>
+                              </w:rPr>
+                            </w:pPr>
+                            <w:r>
+                              <w:rPr>
+                                <w:sz w:val="18"/>
+                                <w:szCs w:val="18"/>
+                              </w:rPr>
+                              <w:t xml:space="preserve">      258           10       'mask3_time'</w:t>
+                            </w:r>
+                          </w:p>
+                          <w:p>
+                            <w:pPr>
+                              <w:bidi w:val="0"/>
+                              <w:rPr>
+                                <w:sz w:val="18"/>
+                                <w:szCs w:val="18"/>
+                              </w:rPr>
+                            </w:pPr>
+                            <w:r>
+                              <w:rPr>
+                                <w:sz w:val="18"/>
+                                <w:szCs w:val="18"/>
+                              </w:rPr>
+                              <w:t xml:space="preserve">      276           10       'mask3_time'</w:t>
+                            </w:r>
+                          </w:p>
+                          <w:p>
+                            <w:pPr>
+                              <w:bidi w:val="0"/>
+                              <w:rPr>
+                                <w:sz w:val="18"/>
+                                <w:szCs w:val="18"/>
+                              </w:rPr>
+                            </w:pPr>
+                            <w:r>
+                              <w:rPr>
+                                <w:sz w:val="18"/>
+                                <w:szCs w:val="18"/>
+                              </w:rPr>
+                              <w:t xml:space="preserve">      278         10.1       'mask3_time'</w:t>
+                            </w:r>
+                          </w:p>
+                          <w:p>
+                            <w:pPr>
+                              <w:bidi w:val="0"/>
+                              <w:rPr>
+                                <w:sz w:val="18"/>
+                                <w:szCs w:val="18"/>
+                              </w:rPr>
+                            </w:pPr>
+                            <w:r>
+                              <w:rPr>
+                                <w:sz w:val="18"/>
+                                <w:szCs w:val="18"/>
+                              </w:rPr>
+                              <w:t xml:space="preserve">      297           10       'mask3_time'</w:t>
+                            </w:r>
+                          </w:p>
+                          <w:p>
+                            <w:pPr>
+                              <w:bidi w:val="0"/>
+                              <w:rPr>
+                                <w:sz w:val="18"/>
+                                <w:szCs w:val="18"/>
+                              </w:rPr>
+                            </w:pPr>
+                            <w:r>
+                              <w:rPr>
+                                <w:sz w:val="18"/>
+                                <w:szCs w:val="18"/>
+                              </w:rPr>
+                              <w:t xml:space="preserve">      321           10       'mask3_time'</w:t>
+                            </w:r>
+                          </w:p>
+                          <w:p>
+                            <w:pPr>
+                              <w:bidi w:val="0"/>
+                              <w:rPr>
+                                <w:sz w:val="18"/>
+                                <w:szCs w:val="18"/>
+                              </w:rPr>
+                            </w:pPr>
+                            <w:r>
+                              <w:rPr>
+                                <w:sz w:val="18"/>
+                                <w:szCs w:val="18"/>
+                              </w:rPr>
+                              <w:t xml:space="preserve">      331           10       'mask3_time'</w:t>
+                            </w:r>
+                          </w:p>
+                          <w:p>
+                            <w:pPr>
+                              <w:bidi w:val="0"/>
+                              <w:rPr>
+                                <w:sz w:val="18"/>
+                                <w:szCs w:val="18"/>
+                              </w:rPr>
+                            </w:pPr>
+                            <w:r>
+                              <w:rPr>
+                                <w:sz w:val="18"/>
+                                <w:szCs w:val="18"/>
+                              </w:rPr>
+                              <w:t xml:space="preserve">      334           10       'mask3_time'</w:t>
+                            </w:r>
+                          </w:p>
+                          <w:p>
+                            <w:pPr>
+                              <w:bidi w:val="0"/>
+                              <w:rPr>
+                                <w:sz w:val="18"/>
+                                <w:szCs w:val="18"/>
+                              </w:rPr>
+                            </w:pPr>
+                            <w:r>
+                              <w:rPr>
+                                <w:sz w:val="18"/>
+                                <w:szCs w:val="18"/>
+                              </w:rPr>
+                              <w:t xml:space="preserve">      335           10       'mask3_time'</w:t>
+                            </w:r>
+                          </w:p>
+                          <w:p>
+                            <w:pPr>
+                              <w:bidi w:val="0"/>
+                              <w:rPr>
+                                <w:sz w:val="18"/>
+                                <w:szCs w:val="18"/>
+                              </w:rPr>
+                            </w:pPr>
+                            <w:r>
+                              <w:rPr>
+                                <w:sz w:val="18"/>
+                                <w:szCs w:val="18"/>
+                              </w:rPr>
+                              <w:t xml:space="preserve">      355           10       'mask3_time'</w:t>
+                            </w:r>
+                          </w:p>
+                          <w:p>
+                            <w:pPr>
+                              <w:bidi w:val="0"/>
+                              <w:rPr>
+                                <w:sz w:val="18"/>
+                                <w:szCs w:val="18"/>
+                              </w:rPr>
+                            </w:pPr>
+                            <w:r>
+                              <w:rPr>
+                                <w:sz w:val="18"/>
+                                <w:szCs w:val="18"/>
+                              </w:rPr>
+                              <w:t xml:space="preserve">      356           10       'mask3_time'</w:t>
+                            </w:r>
+                          </w:p>
+                          <w:p>
+                            <w:pPr>
+                              <w:bidi w:val="0"/>
+                              <w:rPr>
+                                <w:sz w:val="18"/>
+                                <w:szCs w:val="18"/>
+                              </w:rPr>
+                            </w:pPr>
+                            <w:r>
+                              <w:rPr>
+                                <w:sz w:val="18"/>
+                                <w:szCs w:val="18"/>
+                              </w:rPr>
+                              <w:t xml:space="preserve">      387          8.7       'mask3_time'</w:t>
+                            </w:r>
+                          </w:p>
+                          <w:p>
+                            <w:pPr>
+                              <w:bidi w:val="0"/>
+                              <w:rPr>
+                                <w:sz w:val="18"/>
+                                <w:szCs w:val="18"/>
+                              </w:rPr>
+                            </w:pPr>
+                            <w:r>
+                              <w:rPr>
+                                <w:sz w:val="18"/>
+                                <w:szCs w:val="18"/>
+                              </w:rPr>
+                              <w:t xml:space="preserve">      394           10       'mask3_time'</w:t>
+                            </w:r>
+                          </w:p>
+                          <w:p>
+                            <w:pPr>
+                              <w:bidi w:val="0"/>
+                              <w:rPr>
+                                <w:sz w:val="18"/>
+                                <w:szCs w:val="18"/>
+                              </w:rPr>
+                            </w:pPr>
+                            <w:r>
+                              <w:rPr>
+                                <w:sz w:val="18"/>
+                                <w:szCs w:val="18"/>
+                              </w:rPr>
+                              <w:t xml:space="preserve">      399           10       'mask3_time'</w:t>
+                            </w:r>
+                          </w:p>
+                          <w:p>
+                            <w:pPr>
+                              <w:bidi w:val="0"/>
+                              <w:rPr>
+                                <w:sz w:val="18"/>
+                                <w:szCs w:val="18"/>
+                              </w:rPr>
+                            </w:pPr>
+                            <w:r>
+                              <w:rPr>
+                                <w:sz w:val="18"/>
+                                <w:szCs w:val="18"/>
+                              </w:rPr>
+                              <w:t xml:space="preserve">      418           10       'mask3_time'</w:t>
+                            </w:r>
+                          </w:p>
+                          <w:p>
+                            <w:pPr>
+                              <w:bidi w:val="0"/>
+                              <w:rPr>
+                                <w:sz w:val="18"/>
+                                <w:szCs w:val="18"/>
+                              </w:rPr>
+                            </w:pPr>
+                            <w:r>
+                              <w:rPr>
+                                <w:sz w:val="18"/>
+                                <w:szCs w:val="18"/>
+                              </w:rPr>
+                              <w:t xml:space="preserve">      447         10.1       'mask3_time'</w:t>
+                            </w:r>
+                          </w:p>
+                          <w:p>
+                            <w:pPr>
+                              <w:bidi w:val="0"/>
+                              <w:rPr>
+                                <w:sz w:val="18"/>
+                                <w:szCs w:val="18"/>
+                              </w:rPr>
+                            </w:pPr>
+                            <w:r>
+                              <w:rPr>
+                                <w:sz w:val="18"/>
+                                <w:szCs w:val="18"/>
+                              </w:rPr>
+                              <w:t xml:space="preserve">      464           10       'mask3_time'</w:t>
+                            </w:r>
+                          </w:p>
+                          <w:p>
+                            <w:pPr>
+                              <w:bidi w:val="0"/>
+                              <w:rPr>
+                                <w:sz w:val="12"/>
+                                <w:szCs w:val="12"/>
+                              </w:rPr>
+                            </w:pPr>
+                          </w:p>
+                          <w:p>
+                            <w:pPr>
+                              <w:bidi w:val="0"/>
+                              <w:rPr>
+                                <w:sz w:val="12"/>
+                                <w:szCs w:val="12"/>
+                              </w:rPr>
+                            </w:pPr>
+                            <w:r>
+                              <w:rPr>
+                                <w:sz w:val="12"/>
+                                <w:szCs w:val="12"/>
+                              </w:rPr>
+                              <w:t xml:space="preserve">Deviations in </w:t>
+                            </w:r>
+                            <w:proofErr w:type="spellStart"/>
+                            <w:r>
+                              <w:rPr>
+                                <w:sz w:val="12"/>
+                                <w:szCs w:val="12"/>
+                              </w:rPr>
+                              <w:t>ms</w:t>
+                            </w:r>
+                            <w:proofErr w:type="spellEnd"/>
+                            <w:r>
+                              <w:rPr>
+                                <w:sz w:val="12"/>
+                                <w:szCs w:val="12"/>
+                              </w:rPr>
+                              <w:t>:</w:t>
+                            </w:r>
+                          </w:p>
+                          <w:p>
+                            <w:pPr>
+                              <w:bidi w:val="0"/>
+                              <w:rPr>
+                                <w:sz w:val="12"/>
+                                <w:szCs w:val="12"/>
+                              </w:rPr>
+                            </w:pPr>
+                            <w:r>
+                              <w:rPr>
+                                <w:sz w:val="12"/>
+                                <w:szCs w:val="12"/>
+                              </w:rPr>
+                              <w:t xml:space="preserve">    </w:t>
+                            </w:r>
+                            <w:proofErr w:type="spellStart"/>
+                            <w:r>
+                              <w:rPr>
+                                <w:sz w:val="12"/>
+                                <w:szCs w:val="12"/>
+                              </w:rPr>
+                              <w:t>Desired_duration</w:t>
+                            </w:r>
+                            <w:proofErr w:type="spellEnd"/>
+                            <w:r>
+                              <w:rPr>
+                                <w:sz w:val="12"/>
+                                <w:szCs w:val="12"/>
+                              </w:rPr>
+                              <w:t xml:space="preserve">    </w:t>
+                            </w:r>
+                            <w:proofErr w:type="spellStart"/>
+                            <w:r>
+                              <w:rPr>
+                                <w:sz w:val="12"/>
+                                <w:szCs w:val="12"/>
+                              </w:rPr>
+                              <w:t>Mean_duration</w:t>
+                            </w:r>
+                            <w:proofErr w:type="spellEnd"/>
+                            <w:r>
+                              <w:rPr>
+                                <w:sz w:val="12"/>
+                                <w:szCs w:val="12"/>
+                              </w:rPr>
+                              <w:t xml:space="preserve">      STD      </w:t>
+                            </w:r>
+                            <w:proofErr w:type="spellStart"/>
+                            <w:r>
+                              <w:rPr>
+                                <w:sz w:val="12"/>
+                                <w:szCs w:val="12"/>
+                              </w:rPr>
+                              <w:t>Deviation_of_mean_from_</w:t>
+                            </w:r>
+                            <w:proofErr w:type="gramStart"/>
+                            <w:r>
+                              <w:rPr>
+                                <w:sz w:val="12"/>
+                                <w:szCs w:val="12"/>
+                              </w:rPr>
+                              <w:t>desired</w:t>
+                            </w:r>
+                            <w:proofErr w:type="spellEnd"/>
+                            <w:proofErr w:type="gramEnd"/>
+                          </w:p>
+                          <w:p>
+                            <w:pPr>
+                              <w:bidi w:val="0"/>
+                              <w:rPr>
+                                <w:sz w:val="12"/>
+                                <w:szCs w:val="12"/>
+                                <w:rtl/>
+                              </w:rPr>
+                            </w:pPr>
+                            <w:r>
+                              <w:rPr>
+                                <w:sz w:val="12"/>
+                                <w:szCs w:val="12"/>
+                              </w:rPr>
+                              <w:t xml:space="preserve">    ________________    _____________    _______    ______________________________</w:t>
+                            </w:r>
+                          </w:p>
+                          <w:p>
+                            <w:pPr>
+                              <w:bidi w:val="0"/>
+                              <w:rPr>
+                                <w:sz w:val="12"/>
+                                <w:szCs w:val="12"/>
+                                <w:rtl/>
+                              </w:rPr>
+                            </w:pPr>
+                          </w:p>
+                          <w:p>
+                            <w:pPr>
+                              <w:bidi w:val="0"/>
+                              <w:rPr>
+                                <w:sz w:val="12"/>
+                                <w:szCs w:val="12"/>
+                                <w:rtl/>
+                              </w:rPr>
+                            </w:pPr>
+                            <w:r>
+                              <w:rPr>
+                                <w:sz w:val="12"/>
+                                <w:szCs w:val="12"/>
+                              </w:rPr>
+                              <w:t xml:space="preserve">          1000             1000.1         1.0281               0.077083           </w:t>
+                            </w:r>
+                          </w:p>
+                          <w:p>
+                            <w:pPr>
+                              <w:bidi w:val="0"/>
+                              <w:rPr>
+                                <w:sz w:val="12"/>
+                                <w:szCs w:val="12"/>
+                                <w:rtl/>
+                              </w:rPr>
+                            </w:pPr>
+                            <w:r>
+                              <w:rPr>
+                                <w:sz w:val="12"/>
+                                <w:szCs w:val="12"/>
+                              </w:rPr>
+                              <w:t xml:space="preserve">           270             270.03        0.47673               0.030208           </w:t>
+                            </w:r>
+                          </w:p>
+                          <w:p>
+                            <w:pPr>
+                              <w:bidi w:val="0"/>
+                              <w:rPr>
+                                <w:sz w:val="12"/>
+                                <w:szCs w:val="12"/>
+                                <w:rtl/>
+                              </w:rPr>
+                            </w:pPr>
+                            <w:r>
+                              <w:rPr>
+                                <w:sz w:val="12"/>
+                                <w:szCs w:val="12"/>
+                              </w:rPr>
+                              <w:t xml:space="preserve">            30             30.686         3.6271                0.68583           </w:t>
+                            </w:r>
+                          </w:p>
+                          <w:p>
+                            <w:pPr>
+                              <w:bidi w:val="0"/>
+                              <w:rPr>
+                                <w:sz w:val="12"/>
+                                <w:szCs w:val="12"/>
+                                <w:rtl/>
+                              </w:rPr>
+                            </w:pPr>
+                            <w:r>
+                              <w:rPr>
+                                <w:sz w:val="12"/>
+                                <w:szCs w:val="12"/>
+                              </w:rPr>
+                              <w:t xml:space="preserve">            30             30.051        0.92482                0.05125           </w:t>
+                            </w:r>
+                          </w:p>
+                          <w:p>
+                            <w:pPr>
+                              <w:bidi w:val="0"/>
+                              <w:rPr>
+                                <w:sz w:val="12"/>
+                                <w:szCs w:val="12"/>
+                                <w:rtl/>
+                              </w:rPr>
+                            </w:pPr>
+                            <w:r>
+                              <w:rPr>
+                                <w:sz w:val="12"/>
+                                <w:szCs w:val="12"/>
+                              </w:rPr>
+                              <w:t xml:space="preserve">            30             30.678         2.5245                0.67813           </w:t>
+                            </w:r>
+                          </w:p>
+                          <w:p>
+                            <w:pPr>
+                              <w:bidi w:val="0"/>
+                              <w:rPr>
+                                <w:sz w:val="18"/>
+                                <w:szCs w:val="18"/>
+                                <w:rtl/>
+                              </w:rPr>
+                            </w:pPr>
+                            <w:r>
+                              <w:rPr>
+                                <w:sz w:val="12"/>
+                                <w:szCs w:val="12"/>
+                              </w:rPr>
+                              <w:t xml:space="preserve">           500             500.03        0.17702               0.027708           </w:t>
+                            </w:r>
+                          </w:p>
+                          <w:p>
+                            <w:pPr>
+                              <w:bidi w:val="0"/>
+                              <w:rPr>
+                                <w:color w:val="FF0000"/>
+                                <w:sz w:val="26"/>
+                                <w:szCs w:val="26"/>
+                              </w:rPr>
+                            </w:pPr>
+                          </w:p>
+                        </w:txbxContent>
+                      </wps:txbx>
+                      <wps:bodyPr rot="0" vert="horz" wrap="square" lIns="91440" tIns="45720" rIns="91440" bIns="45720" anchor="t" anchorCtr="0">
+                        <a:noAutofit/>
+                      </wps:bodyPr>
+                    </wps:wsp>
+                  </a:graphicData>
+                </a:graphic>
+              </wp:inline>
+            </w:drawing>
+          </mc:Choice>
+          <mc:Fallback>
+            <w:pict>
+              <v:shape w14:anchorId="49E2E2BB" id="_x0000_s1027" type="#_x0000_t202" style="width:256.5pt;height:513.75pt;visibility:visible;mso-wrap-style:square;mso-left-percent:-10001;mso-top-percent:-10001;mso-position-horizontal:absolute;mso-position-horizontal-relative:char;mso-position-vertical:absolute;mso-position-vertical-relative:line;mso-left-percent:-10001;mso-top-percent:-10001;v-text-anchor:top" o:gfxdata="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">
+                <v:textbox>
+                  <w:txbxContent>
+                    <w:p>
+                      <w:pPr>
+                        <w:bidi w:val="0"/>
+                        <w:rPr>
+                          <w:sz w:val="18"/>
+                          <w:szCs w:val="18"/>
+                        </w:rPr>
+                      </w:pPr>
+                      <w:r>
+                        <w:rPr>
+                          <w:sz w:val="18"/>
+                          <w:szCs w:val="18"/>
+                        </w:rPr>
+                        <w:t xml:space="preserve">        </w:t>
+                      </w:r>
+                      <w:r>
+                        <w:rPr>
+                          <w:sz w:val="18"/>
+                          <w:szCs w:val="18"/>
+                        </w:rPr>
+                        <w:t>1         19.9       '</w:t>
+                      </w:r>
+                      <w:proofErr w:type="spellStart"/>
+                      <w:r>
+                        <w:rPr>
+                          <w:sz w:val="18"/>
+                          <w:szCs w:val="18"/>
+                        </w:rPr>
+                        <w:t>prime_time</w:t>
+                      </w:r>
+                      <w:proofErr w:type="spellEnd"/>
+                      <w:r>
+                        <w:rPr>
+                          <w:sz w:val="18"/>
+                          <w:szCs w:val="18"/>
+                        </w:rPr>
+                        <w:t>'</w:t>
+                      </w:r>
+                    </w:p>
+                    <w:p>
+                      <w:pPr>
+                        <w:bidi w:val="0"/>
+                        <w:rPr>
+                          <w:sz w:val="18"/>
+                          <w:szCs w:val="18"/>
+                        </w:rPr>
+                      </w:pPr>
+                      <w:r>
+                        <w:rPr>
+                          <w:sz w:val="18"/>
+                          <w:szCs w:val="18"/>
+                        </w:rPr>
+                        <w:t xml:space="preserve">        1         10.1       'mask3_time'</w:t>
+                      </w:r>
+                    </w:p>
+                    <w:p>
+                      <w:pPr>
+                        <w:bidi w:val="0"/>
+                        <w:rPr>
+                          <w:sz w:val="18"/>
+                          <w:szCs w:val="18"/>
+                        </w:rPr>
+                      </w:pPr>
+                      <w:r>
+                        <w:rPr>
+                          <w:sz w:val="18"/>
+                          <w:szCs w:val="18"/>
+                        </w:rPr>
+                        <w:t xml:space="preserve">        2           10       'mask3_time'</w:t>
+                      </w:r>
+                    </w:p>
+                    <w:p>
+                      <w:pPr>
+                        <w:bidi w:val="0"/>
+                        <w:rPr>
+                          <w:sz w:val="18"/>
+                          <w:szCs w:val="18"/>
+                        </w:rPr>
+                      </w:pPr>
+                      <w:r>
+                        <w:rPr>
+                          <w:sz w:val="18"/>
+                          <w:szCs w:val="18"/>
+                        </w:rPr>
+                        <w:t xml:space="preserve">        5           10       'mask3_time'</w:t>
+                      </w:r>
+                    </w:p>
+                    <w:p>
+                      <w:pPr>
+                        <w:bidi w:val="0"/>
+                        <w:rPr>
+                          <w:sz w:val="18"/>
+                          <w:szCs w:val="18"/>
+                        </w:rPr>
+                      </w:pPr>
+                      <w:r>
+                        <w:rPr>
+                          <w:sz w:val="18"/>
+                          <w:szCs w:val="18"/>
+                        </w:rPr>
+                        <w:t xml:space="preserve">        9          9.3       'mask3_time'</w:t>
+                      </w:r>
+                    </w:p>
+                    <w:p>
+                      <w:pPr>
+                        <w:bidi w:val="0"/>
+                        <w:rPr>
+                          <w:sz w:val="18"/>
+                          <w:szCs w:val="18"/>
+                        </w:rPr>
+                      </w:pPr>
+                      <w:r>
+                        <w:rPr>
+                          <w:sz w:val="18"/>
+                          <w:szCs w:val="18"/>
+                        </w:rPr>
+                        <w:t xml:space="preserve">       16           10       'mask3_time'</w:t>
+                      </w:r>
+                    </w:p>
+                    <w:p>
+                      <w:pPr>
+                        <w:bidi w:val="0"/>
+                        <w:rPr>
+                          <w:sz w:val="18"/>
+                          <w:szCs w:val="18"/>
+                        </w:rPr>
+                      </w:pPr>
+                      <w:r>
+                        <w:rPr>
+                          <w:sz w:val="18"/>
+                          <w:szCs w:val="18"/>
+                        </w:rPr>
+                        <w:t xml:space="preserve">       53           10       'mask3_time'</w:t>
+                      </w:r>
+                    </w:p>
+                    <w:p>
+                      <w:pPr>
+                        <w:bidi w:val="0"/>
+                        <w:rPr>
+                          <w:sz w:val="18"/>
+                          <w:szCs w:val="18"/>
+                        </w:rPr>
+                      </w:pPr>
+                      <w:r>
+                        <w:rPr>
+                          <w:sz w:val="18"/>
+                          <w:szCs w:val="18"/>
+                        </w:rPr>
+                        <w:t xml:space="preserve">       68           10       'mask3_time'</w:t>
+                      </w:r>
+                    </w:p>
+                    <w:p>
+                      <w:pPr>
+                        <w:bidi w:val="0"/>
+                        <w:rPr>
+                          <w:sz w:val="18"/>
+                          <w:szCs w:val="18"/>
+                        </w:rPr>
+                      </w:pPr>
+                      <w:r>
+                        <w:rPr>
+                          <w:sz w:val="18"/>
+                          <w:szCs w:val="18"/>
+                        </w:rPr>
+                        <w:t xml:space="preserve">       81         10.1       'mask3_time'</w:t>
+                      </w:r>
+                    </w:p>
+                    <w:p>
+                      <w:pPr>
+                        <w:bidi w:val="0"/>
+                        <w:rPr>
+                          <w:sz w:val="18"/>
+                          <w:szCs w:val="18"/>
+                        </w:rPr>
+                      </w:pPr>
+                      <w:r>
+                        <w:rPr>
+                          <w:sz w:val="18"/>
+                          <w:szCs w:val="18"/>
+                        </w:rPr>
+                        <w:t xml:space="preserve">       96           10       'mask3_time'</w:t>
+                      </w:r>
+                    </w:p>
+                    <w:p>
+                      <w:pPr>
+                        <w:bidi w:val="0"/>
+                        <w:rPr>
+                          <w:sz w:val="18"/>
+                          <w:szCs w:val="18"/>
+                        </w:rPr>
+                      </w:pPr>
+                      <w:r>
+                        <w:rPr>
+                          <w:sz w:val="18"/>
+                          <w:szCs w:val="18"/>
+                        </w:rPr>
+                        <w:t xml:space="preserve">      117           10       'mask3_time'</w:t>
+                      </w:r>
+                    </w:p>
+                    <w:p>
+                      <w:pPr>
+                        <w:bidi w:val="0"/>
+                        <w:rPr>
+                          <w:sz w:val="18"/>
+                          <w:szCs w:val="18"/>
+                        </w:rPr>
+                      </w:pPr>
+                      <w:r>
+                        <w:rPr>
+                          <w:sz w:val="18"/>
+                          <w:szCs w:val="18"/>
+                        </w:rPr>
+                        <w:t xml:space="preserve">      140           10       'mask3_time'</w:t>
+                      </w:r>
+                    </w:p>
+                    <w:p>
+                      <w:pPr>
+                        <w:bidi w:val="0"/>
+                        <w:rPr>
+                          <w:sz w:val="18"/>
+                          <w:szCs w:val="18"/>
+                        </w:rPr>
+                      </w:pPr>
+                      <w:r>
+                        <w:rPr>
+                          <w:sz w:val="18"/>
+                          <w:szCs w:val="18"/>
+                        </w:rPr>
+                        <w:t xml:space="preserve">      155           10       'mask3_time'</w:t>
+                      </w:r>
+                    </w:p>
+                    <w:p>
+                      <w:pPr>
+                        <w:bidi w:val="0"/>
+                        <w:rPr>
+                          <w:sz w:val="18"/>
+                          <w:szCs w:val="18"/>
+                        </w:rPr>
+                      </w:pPr>
+                      <w:r>
+                        <w:rPr>
+                          <w:sz w:val="18"/>
+                          <w:szCs w:val="18"/>
+                        </w:rPr>
+                        <w:t xml:space="preserve">      167          9.9       'mask3_time'</w:t>
+                      </w:r>
+                    </w:p>
+                    <w:p>
+                      <w:pPr>
+                        <w:bidi w:val="0"/>
+                        <w:rPr>
+                          <w:sz w:val="18"/>
+                          <w:szCs w:val="18"/>
+                        </w:rPr>
+                      </w:pPr>
+                      <w:r>
+                        <w:rPr>
+                          <w:sz w:val="18"/>
+                          <w:szCs w:val="18"/>
+                        </w:rPr>
+                        <w:t xml:space="preserve">      174           10       'mask3_time'</w:t>
+                      </w:r>
+                    </w:p>
+                    <w:p>
+                      <w:pPr>
+                        <w:bidi w:val="0"/>
+                        <w:rPr>
+                          <w:sz w:val="18"/>
+                          <w:szCs w:val="18"/>
+                        </w:rPr>
+                      </w:pPr>
+                      <w:r>
+                        <w:rPr>
+                          <w:sz w:val="18"/>
+                          <w:szCs w:val="18"/>
+                        </w:rPr>
+                        <w:t xml:space="preserve">      216           10       'mask3_time'</w:t>
+                      </w:r>
+                    </w:p>
+                    <w:p>
+                      <w:pPr>
+                        <w:bidi w:val="0"/>
+                        <w:rPr>
+                          <w:sz w:val="18"/>
+                          <w:szCs w:val="18"/>
+                        </w:rPr>
+                      </w:pPr>
+                      <w:r>
+                        <w:rPr>
+                          <w:sz w:val="18"/>
+                          <w:szCs w:val="18"/>
+                        </w:rPr>
+                        <w:t xml:space="preserve">      226          9.8       'mask3_time'</w:t>
+                      </w:r>
+                    </w:p>
+                    <w:p>
+                      <w:pPr>
+                        <w:bidi w:val="0"/>
+                        <w:rPr>
+                          <w:sz w:val="18"/>
+                          <w:szCs w:val="18"/>
+                        </w:rPr>
+                      </w:pPr>
+                      <w:r>
+                        <w:rPr>
+                          <w:sz w:val="18"/>
+                          <w:szCs w:val="18"/>
+                        </w:rPr>
+                        <w:t xml:space="preserve">      229         10.1       'mask3_time'</w:t>
+                      </w:r>
+                    </w:p>
+                    <w:p>
+                      <w:pPr>
+                        <w:bidi w:val="0"/>
+                        <w:rPr>
+                          <w:sz w:val="18"/>
+                          <w:szCs w:val="18"/>
+                        </w:rPr>
+                      </w:pPr>
+                      <w:r>
+                        <w:rPr>
+                          <w:sz w:val="18"/>
+                          <w:szCs w:val="18"/>
+                        </w:rPr>
+                        <w:t xml:space="preserve">      258           10       'mask3_time'</w:t>
+                      </w:r>
+                    </w:p>
+                    <w:p>
+                      <w:pPr>
+                        <w:bidi w:val="0"/>
+                        <w:rPr>
+                          <w:sz w:val="18"/>
+                          <w:szCs w:val="18"/>
+                        </w:rPr>
+                      </w:pPr>
+                      <w:r>
+                        <w:rPr>
+                          <w:sz w:val="18"/>
+                          <w:szCs w:val="18"/>
+                        </w:rPr>
+                        <w:t xml:space="preserve">      276           10       'mask3_time'</w:t>
+                      </w:r>
+                    </w:p>
+                    <w:p>
+                      <w:pPr>
+                        <w:bidi w:val="0"/>
+                        <w:rPr>
+                          <w:sz w:val="18"/>
+                          <w:szCs w:val="18"/>
+                        </w:rPr>
+                      </w:pPr>
+                      <w:r>
+                        <w:rPr>
+                          <w:sz w:val="18"/>
+                          <w:szCs w:val="18"/>
+                        </w:rPr>
+                        <w:t xml:space="preserve">      278         10.1       'mask3_time'</w:t>
+                      </w:r>
+                    </w:p>
+                    <w:p>
+                      <w:pPr>
+                        <w:bidi w:val="0"/>
+                        <w:rPr>
+                          <w:sz w:val="18"/>
+                          <w:szCs w:val="18"/>
+                        </w:rPr>
+                      </w:pPr>
+                      <w:r>
+                        <w:rPr>
+                          <w:sz w:val="18"/>
+                          <w:szCs w:val="18"/>
+                        </w:rPr>
+                        <w:t xml:space="preserve">      297           10       'mask3_time'</w:t>
+                      </w:r>
+                    </w:p>
+                    <w:p>
+                      <w:pPr>
+                        <w:bidi w:val="0"/>
+                        <w:rPr>
+                          <w:sz w:val="18"/>
+                          <w:szCs w:val="18"/>
+                        </w:rPr>
+                      </w:pPr>
+                      <w:r>
+                        <w:rPr>
+                          <w:sz w:val="18"/>
+                          <w:szCs w:val="18"/>
+                        </w:rPr>
+                        <w:t xml:space="preserve">      321           10       'mask3_time'</w:t>
+                      </w:r>
+                    </w:p>
+                    <w:p>
+                      <w:pPr>
+                        <w:bidi w:val="0"/>
+                        <w:rPr>
+                          <w:sz w:val="18"/>
+                          <w:szCs w:val="18"/>
+                        </w:rPr>
+                      </w:pPr>
+                      <w:r>
+                        <w:rPr>
+                          <w:sz w:val="18"/>
+                          <w:szCs w:val="18"/>
+                        </w:rPr>
+                        <w:t xml:space="preserve">      331           10       'mask3_time'</w:t>
+                      </w:r>
+                    </w:p>
+                    <w:p>
+                      <w:pPr>
+                        <w:bidi w:val="0"/>
+                        <w:rPr>
+                          <w:sz w:val="18"/>
+                          <w:szCs w:val="18"/>
+                        </w:rPr>
+                      </w:pPr>
+                      <w:r>
+                        <w:rPr>
+                          <w:sz w:val="18"/>
+                          <w:szCs w:val="18"/>
+                        </w:rPr>
+                        <w:t xml:space="preserve">      334           10       'mask3_time'</w:t>
+                      </w:r>
+                    </w:p>
+                    <w:p>
+                      <w:pPr>
+                        <w:bidi w:val="0"/>
+                        <w:rPr>
+                          <w:sz w:val="18"/>
+                          <w:szCs w:val="18"/>
+                        </w:rPr>
+                      </w:pPr>
+                      <w:r>
+                        <w:rPr>
+                          <w:sz w:val="18"/>
+                          <w:szCs w:val="18"/>
+                        </w:rPr>
+                        <w:t xml:space="preserve">      335           10       'mask3_time'</w:t>
+                      </w:r>
+                    </w:p>
+                    <w:p>
+                      <w:pPr>
+                        <w:bidi w:val="0"/>
+                        <w:rPr>
+                          <w:sz w:val="18"/>
+                          <w:szCs w:val="18"/>
+                        </w:rPr>
+                      </w:pPr>
+                      <w:r>
+                        <w:rPr>
+                          <w:sz w:val="18"/>
+                          <w:szCs w:val="18"/>
+                        </w:rPr>
+                        <w:t xml:space="preserve">      355           10       'mask3_time'</w:t>
+                      </w:r>
+                    </w:p>
+                    <w:p>
+                      <w:pPr>
+                        <w:bidi w:val="0"/>
+                        <w:rPr>
+                          <w:sz w:val="18"/>
+                          <w:szCs w:val="18"/>
+                        </w:rPr>
+                      </w:pPr>
+                      <w:r>
+                        <w:rPr>
+                          <w:sz w:val="18"/>
+                          <w:szCs w:val="18"/>
+                        </w:rPr>
+                        <w:t xml:space="preserve">      356           10       'mask3_time'</w:t>
+                      </w:r>
+                    </w:p>
+                    <w:p>
+                      <w:pPr>
+                        <w:bidi w:val="0"/>
+                        <w:rPr>
+                          <w:sz w:val="18"/>
+                          <w:szCs w:val="18"/>
+                        </w:rPr>
+                      </w:pPr>
+                      <w:r>
+                        <w:rPr>
+                          <w:sz w:val="18"/>
+                          <w:szCs w:val="18"/>
+                        </w:rPr>
+                        <w:t xml:space="preserve">      387          8.7       'mask3_time'</w:t>
+                      </w:r>
+                    </w:p>
+                    <w:p>
+                      <w:pPr>
+                        <w:bidi w:val="0"/>
+                        <w:rPr>
+                          <w:sz w:val="18"/>
+                          <w:szCs w:val="18"/>
+                        </w:rPr>
+                      </w:pPr>
+                      <w:r>
+                        <w:rPr>
+                          <w:sz w:val="18"/>
+                          <w:szCs w:val="18"/>
+                        </w:rPr>
+                        <w:t xml:space="preserve">      394           10       'mask3_time'</w:t>
+                      </w:r>
+                    </w:p>
+                    <w:p>
+                      <w:pPr>
+                        <w:bidi w:val="0"/>
+                        <w:rPr>
+                          <w:sz w:val="18"/>
+                          <w:szCs w:val="18"/>
+                        </w:rPr>
+                      </w:pPr>
+                      <w:r>
+                        <w:rPr>
+                          <w:sz w:val="18"/>
+                          <w:szCs w:val="18"/>
+                        </w:rPr>
+                        <w:t xml:space="preserve">      399           10       'mask3_time'</w:t>
+                      </w:r>
+                    </w:p>
+                    <w:p>
+                      <w:pPr>
+                        <w:bidi w:val="0"/>
+                        <w:rPr>
+                          <w:sz w:val="18"/>
+                          <w:szCs w:val="18"/>
+                        </w:rPr>
+                      </w:pPr>
+                      <w:r>
+                        <w:rPr>
+                          <w:sz w:val="18"/>
+                          <w:szCs w:val="18"/>
+                        </w:rPr>
+                        <w:t xml:space="preserve">      418           10       'mask3_time'</w:t>
+                      </w:r>
+                    </w:p>
+                    <w:p>
+                      <w:pPr>
+                        <w:bidi w:val="0"/>
+                        <w:rPr>
+                          <w:sz w:val="18"/>
+                          <w:szCs w:val="18"/>
+                        </w:rPr>
+                      </w:pPr>
+                      <w:r>
+                        <w:rPr>
+                          <w:sz w:val="18"/>
+                          <w:szCs w:val="18"/>
+                        </w:rPr>
+                        <w:t xml:space="preserve">      447         10.1       'mask3_time'</w:t>
+                      </w:r>
+                    </w:p>
+                    <w:p>
+                      <w:pPr>
+                        <w:bidi w:val="0"/>
+                        <w:rPr>
+                          <w:sz w:val="18"/>
+                          <w:szCs w:val="18"/>
+                        </w:rPr>
+                      </w:pPr>
+                      <w:r>
+                        <w:rPr>
+                          <w:sz w:val="18"/>
+                          <w:szCs w:val="18"/>
+                        </w:rPr>
+                        <w:t xml:space="preserve">      464           10       'mask3_time'</w:t>
+                      </w:r>
+                    </w:p>
+                    <w:p>
+                      <w:pPr>
+                        <w:bidi w:val="0"/>
+                        <w:rPr>
+                          <w:sz w:val="12"/>
+                          <w:szCs w:val="12"/>
+                        </w:rPr>
+                      </w:pPr>
+                    </w:p>
+                    <w:p>
+                      <w:pPr>
+                        <w:bidi w:val="0"/>
+                        <w:rPr>
+                          <w:sz w:val="12"/>
+                          <w:szCs w:val="12"/>
+                        </w:rPr>
+                      </w:pPr>
+                      <w:r>
+                        <w:rPr>
+                          <w:sz w:val="12"/>
+                          <w:szCs w:val="12"/>
+                        </w:rPr>
+                        <w:t xml:space="preserve">Deviations in </w:t>
+                      </w:r>
+                      <w:proofErr w:type="spellStart"/>
+                      <w:r>
+                        <w:rPr>
+                          <w:sz w:val="12"/>
+                          <w:szCs w:val="12"/>
+                        </w:rPr>
+                        <w:t>ms</w:t>
+                      </w:r>
+                      <w:proofErr w:type="spellEnd"/>
+                      <w:r>
+                        <w:rPr>
+                          <w:sz w:val="12"/>
+                          <w:szCs w:val="12"/>
+                        </w:rPr>
+                        <w:t>:</w:t>
+                      </w:r>
+                    </w:p>
+                    <w:p>
+                      <w:pPr>
+                        <w:bidi w:val="0"/>
+                        <w:rPr>
+                          <w:sz w:val="12"/>
+                          <w:szCs w:val="12"/>
+                        </w:rPr>
+                      </w:pPr>
+                      <w:r>
+                        <w:rPr>
+                          <w:sz w:val="12"/>
+                          <w:szCs w:val="12"/>
+                        </w:rPr>
+                        <w:t xml:space="preserve">    </w:t>
+                      </w:r>
+                      <w:proofErr w:type="spellStart"/>
+                      <w:r>
+                        <w:rPr>
+                          <w:sz w:val="12"/>
+                          <w:szCs w:val="12"/>
+                        </w:rPr>
+                        <w:t>Desired_duration</w:t>
+                      </w:r>
+                      <w:proofErr w:type="spellEnd"/>
+                      <w:r>
+                        <w:rPr>
+                          <w:sz w:val="12"/>
+                          <w:szCs w:val="12"/>
+                        </w:rPr>
+                        <w:t xml:space="preserve">    </w:t>
+                      </w:r>
+                      <w:proofErr w:type="spellStart"/>
+                      <w:r>
+                        <w:rPr>
+                          <w:sz w:val="12"/>
+                          <w:szCs w:val="12"/>
+                        </w:rPr>
+                        <w:t>Mean_duration</w:t>
+                      </w:r>
+                      <w:proofErr w:type="spellEnd"/>
+                      <w:r>
+                        <w:rPr>
+                          <w:sz w:val="12"/>
+                          <w:szCs w:val="12"/>
+                        </w:rPr>
+                        <w:t xml:space="preserve">      STD      </w:t>
+                      </w:r>
+                      <w:proofErr w:type="spellStart"/>
+                      <w:r>
+                        <w:rPr>
+                          <w:sz w:val="12"/>
+                          <w:szCs w:val="12"/>
+                        </w:rPr>
+                        <w:t>Deviation_of_mean_from_</w:t>
+                      </w:r>
+                      <w:proofErr w:type="gramStart"/>
+                      <w:r>
+                        <w:rPr>
+                          <w:sz w:val="12"/>
+                          <w:szCs w:val="12"/>
+                        </w:rPr>
+                        <w:t>desired</w:t>
+                      </w:r>
+                      <w:proofErr w:type="spellEnd"/>
+                      <w:proofErr w:type="gramEnd"/>
+                    </w:p>
+                    <w:p>
+                      <w:pPr>
+                        <w:bidi w:val="0"/>
+                        <w:rPr>
+                          <w:sz w:val="12"/>
+                          <w:szCs w:val="12"/>
+                          <w:rtl/>
+                        </w:rPr>
+                      </w:pPr>
+                      <w:r>
+                        <w:rPr>
+                          <w:sz w:val="12"/>
+                          <w:szCs w:val="12"/>
+                        </w:rPr>
+                        <w:t xml:space="preserve">    ________________    _____________    _______    ______________________________</w:t>
+                      </w:r>
+                    </w:p>
+                    <w:p>
+                      <w:pPr>
+                        <w:bidi w:val="0"/>
+                        <w:rPr>
+                          <w:sz w:val="12"/>
+                          <w:szCs w:val="12"/>
+                          <w:rtl/>
+                        </w:rPr>
+                      </w:pPr>
+                    </w:p>
+                    <w:p>
+                      <w:pPr>
+                        <w:bidi w:val="0"/>
+                        <w:rPr>
+                          <w:sz w:val="12"/>
+                          <w:szCs w:val="12"/>
+                          <w:rtl/>
+                        </w:rPr>
+                      </w:pPr>
+                      <w:r>
+                        <w:rPr>
+                          <w:sz w:val="12"/>
+                          <w:szCs w:val="12"/>
+                        </w:rPr>
+                        <w:t xml:space="preserve">          1000             1000.1         1.0281               0.077083           </w:t>
+                      </w:r>
+                    </w:p>
+                    <w:p>
+                      <w:pPr>
+                        <w:bidi w:val="0"/>
+                        <w:rPr>
+                          <w:sz w:val="12"/>
+                          <w:szCs w:val="12"/>
+                          <w:rtl/>
+                        </w:rPr>
+                      </w:pPr>
+                      <w:r>
+                        <w:rPr>
+                          <w:sz w:val="12"/>
+                          <w:szCs w:val="12"/>
+                        </w:rPr>
+                        <w:t xml:space="preserve">           270             270.03        0.47673               0.030208           </w:t>
+                      </w:r>
+                    </w:p>
+                    <w:p>
+                      <w:pPr>
+                        <w:bidi w:val="0"/>
+                        <w:rPr>
+                          <w:sz w:val="12"/>
+                          <w:szCs w:val="12"/>
+                          <w:rtl/>
+                        </w:rPr>
+                      </w:pPr>
+                      <w:r>
+                        <w:rPr>
+                          <w:sz w:val="12"/>
+                          <w:szCs w:val="12"/>
+                        </w:rPr>
+                        <w:t xml:space="preserve">            30             30.686         3.6271                0.68583           </w:t>
+                      </w:r>
+                    </w:p>
+                    <w:p>
+                      <w:pPr>
+                        <w:bidi w:val="0"/>
+                        <w:rPr>
+                          <w:sz w:val="12"/>
+                          <w:szCs w:val="12"/>
+                          <w:rtl/>
+                        </w:rPr>
+                      </w:pPr>
+                      <w:r>
+                        <w:rPr>
+                          <w:sz w:val="12"/>
+                          <w:szCs w:val="12"/>
+                        </w:rPr>
+                        <w:t xml:space="preserve">            30             30.051        0.92482                0.05125           </w:t>
+                      </w:r>
+                    </w:p>
+                    <w:p>
+                      <w:pPr>
+                        <w:bidi w:val="0"/>
+                        <w:rPr>
+                          <w:sz w:val="12"/>
+                          <w:szCs w:val="12"/>
+                          <w:rtl/>
+                        </w:rPr>
+                      </w:pPr>
+                      <w:r>
+                        <w:rPr>
+                          <w:sz w:val="12"/>
+                          <w:szCs w:val="12"/>
+                        </w:rPr>
+                        <w:t xml:space="preserve">            30             30.678         2.5245                0.67813           </w:t>
+                      </w:r>
+                    </w:p>
+                    <w:p>
+                      <w:pPr>
+                        <w:bidi w:val="0"/>
+                        <w:rPr>
+                          <w:sz w:val="18"/>
+                          <w:szCs w:val="18"/>
+                          <w:rtl/>
+                        </w:rPr>
+                      </w:pPr>
+                      <w:r>
+                        <w:rPr>
+                          <w:sz w:val="12"/>
+                          <w:szCs w:val="12"/>
+                        </w:rPr>
+                        <w:t xml:space="preserve">           500             500.03        0.17702               0.027708           </w:t>
+                      </w:r>
+                    </w:p>
+                    <w:p>
+                      <w:pPr>
+                        <w:bidi w:val="0"/>
+                        <w:rPr>
+                          <w:color w:val="FF0000"/>
+                          <w:sz w:val="26"/>
+                          <w:szCs w:val="26"/>
+                        </w:rPr>
+                      </w:pPr>
+                    </w:p>
+                  </w:txbxContent>
+                </v:textbox>
+                <w10:wrap anchorx="page"/>
+                <w10:anchorlock/>
+              </v:shape>
+            </w:pict>
+          </mc:Fallback>
+        </mc:AlternateContent>
+      </w:r>
+      <w:r>
+        <w:rPr>
+          <w:noProof/>
+        </w:rPr>
+        <mc:AlternateContent>
+          <mc:Choice Requires="wps">
+            <w:drawing>
+              <wp:inline distT="0" distB="0" distL="0" distR="0" wp14:anchorId="2243BBFD" wp14:editId="495120C3">
+                <wp:extent cx="1905000" cy="2114550"/>
+                <wp:effectExtent l="0" t="0" r="19050" b="19050"/>
+                <wp:docPr id="217" name="Text Box 2"/>
+                <wp:cNvGraphicFramePr>
+                  <a:graphicFrameLocks xmlns:a="http://schemas.openxmlformats.org/drawingml/2006/main"/>
+                </wp:cNvGraphicFramePr>
+                <a:graphic xmlns:a="http://schemas.openxmlformats.org/drawingml/2006/main">
+                  <a:graphicData uri="http://schemas.microsoft.com/office/word/2010/wordprocessingShape">
+                    <wps:wsp>
+                      <wps:cNvSpPr txBox="1">
+                        <a:spLocks noChangeArrowheads="1"/>
+                      </wps:cNvSpPr>
+                      <wps:spPr bwMode="auto">
+                        <a:xfrm>
+                          <a:off x="0" y="0"/>
+                          <a:ext cx="1905000" cy="2114550"/>
+                        </a:xfrm>
+                        <a:prstGeom prst="rect">
+                          <a:avLst/>
+                        </a:prstGeom>
+                        <a:solidFill>
+                          <a:srgbClr val="FFFFFF"/>
+                        </a:solidFill>
+                        <a:ln w="9525">
+                          <a:solidFill>
+                            <a:srgbClr val="000000"/>
+                          </a:solidFill>
+                          <a:miter lim="800000"/>
+                          <a:headEnd/>
+                          <a:tailEnd/>
+                        </a:ln>
+                      </wps:spPr>
+                      <wps:txbx>
+                        <w:txbxContent>
+                          <w:p>
+                            <w:pPr>
+                              <w:bidi w:val="0"/>
+                              <w:rPr>
+                                <w:sz w:val="18"/>
+                                <w:szCs w:val="18"/>
+                              </w:rPr>
+                            </w:pPr>
+                            <w:r>
+                              <w:rPr>
+                                <w:sz w:val="18"/>
+                                <w:szCs w:val="18"/>
+                              </w:rPr>
+                              <w:t>deviations: 0</w:t>
+                            </w:r>
+                          </w:p>
+                          <w:p>
+                            <w:pPr>
+                              <w:bidi w:val="0"/>
+                              <w:rPr>
+                                <w:sz w:val="18"/>
+                                <w:szCs w:val="18"/>
+                              </w:rPr>
+                            </w:pPr>
+                            <w:proofErr w:type="spellStart"/>
+                            <w:r>
+                              <w:rPr>
+                                <w:sz w:val="18"/>
+                                <w:szCs w:val="18"/>
+                              </w:rPr>
+                              <w:t>deviation_of_mean</w:t>
+                            </w:r>
+                            <w:proofErr w:type="spellEnd"/>
+                            <w:r>
+                              <w:rPr>
+                                <w:sz w:val="18"/>
+                                <w:szCs w:val="18"/>
+                              </w:rPr>
+                              <w:t>: 1</w:t>
+                            </w:r>
+                          </w:p>
+                          <w:p>
+                            <w:pPr>
+                              <w:bidi w:val="0"/>
+                              <w:rPr>
+                                <w:sz w:val="18"/>
+                                <w:szCs w:val="18"/>
+                              </w:rPr>
+                            </w:pPr>
+                            <w:r>
+                              <w:rPr>
+                                <w:sz w:val="18"/>
+                                <w:szCs w:val="18"/>
+                              </w:rPr>
+                              <w:t>std: 0</w:t>
+                            </w:r>
+                          </w:p>
+                          <w:p>
+                            <w:pPr>
+                              <w:bidi w:val="0"/>
+                              <w:rPr>
+                                <w:sz w:val="18"/>
+                                <w:szCs w:val="18"/>
+                              </w:rPr>
+                            </w:pPr>
+                            <w:proofErr w:type="spellStart"/>
+                            <w:r>
+                              <w:rPr>
+                                <w:sz w:val="18"/>
+                                <w:szCs w:val="18"/>
+                              </w:rPr>
+                              <w:t>prime_alter</w:t>
+                            </w:r>
+                            <w:proofErr w:type="spellEnd"/>
+                            <w:r>
+                              <w:rPr>
+                                <w:sz w:val="18"/>
+                                <w:szCs w:val="18"/>
+                              </w:rPr>
+                              <w:t xml:space="preserve">: </w:t>
+                            </w:r>
+                            <w:proofErr w:type="gramStart"/>
+                            <w:r>
+                              <w:rPr>
+                                <w:sz w:val="18"/>
+                                <w:szCs w:val="18"/>
+                              </w:rPr>
+                              <w:t>1</w:t>
+                            </w:r>
+                            <w:proofErr w:type="gramEnd"/>
+                          </w:p>
+                          <w:p>
+                            <w:pPr>
+                              <w:bidi w:val="0"/>
+                              <w:rPr>
+                                <w:sz w:val="18"/>
+                                <w:szCs w:val="18"/>
+                              </w:rPr>
+                            </w:pPr>
+                            <w:proofErr w:type="spellStart"/>
+                            <w:r>
+                              <w:rPr>
+                                <w:sz w:val="18"/>
+                                <w:szCs w:val="18"/>
+                              </w:rPr>
+                              <w:t>data_values</w:t>
+                            </w:r>
+                            <w:proofErr w:type="spellEnd"/>
+                            <w:r>
+                              <w:rPr>
+                                <w:sz w:val="18"/>
+                                <w:szCs w:val="18"/>
+                              </w:rPr>
+                              <w:t>: 1</w:t>
+                            </w:r>
+                          </w:p>
+                          <w:p>
+                            <w:pPr>
+                              <w:bidi w:val="0"/>
+                              <w:rPr>
+                                <w:sz w:val="18"/>
+                                <w:szCs w:val="18"/>
+                              </w:rPr>
+                            </w:pPr>
+                            <w:proofErr w:type="spellStart"/>
+                            <w:r>
+                              <w:rPr>
+                                <w:sz w:val="18"/>
+                                <w:szCs w:val="18"/>
+                              </w:rPr>
+                              <w:t>traj_values</w:t>
+                            </w:r>
+                            <w:proofErr w:type="spellEnd"/>
+                            <w:r>
+                              <w:rPr>
+                                <w:sz w:val="18"/>
+                                <w:szCs w:val="18"/>
+                              </w:rPr>
+                              <w:t>: 1</w:t>
+                            </w:r>
+                          </w:p>
+                          <w:p>
+                            <w:pPr>
+                              <w:bidi w:val="0"/>
+                              <w:rPr>
+                                <w:sz w:val="18"/>
+                                <w:szCs w:val="18"/>
+                              </w:rPr>
+                            </w:pPr>
+                            <w:proofErr w:type="spellStart"/>
+                            <w:r>
+                              <w:rPr>
+                                <w:sz w:val="18"/>
+                                <w:szCs w:val="18"/>
+                              </w:rPr>
+                              <w:t>prime_target_common_letters</w:t>
+                            </w:r>
+                            <w:proofErr w:type="spellEnd"/>
+                            <w:r>
+                              <w:rPr>
+                                <w:sz w:val="18"/>
+                                <w:szCs w:val="18"/>
+                              </w:rPr>
+                              <w:t>: 1</w:t>
+                            </w:r>
+                          </w:p>
+                          <w:p>
+                            <w:pPr>
+                              <w:bidi w:val="0"/>
+                              <w:rPr>
+                                <w:sz w:val="18"/>
+                                <w:szCs w:val="18"/>
+                              </w:rPr>
+                            </w:pPr>
+                            <w:proofErr w:type="spellStart"/>
+                            <w:r>
+                              <w:rPr>
+                                <w:sz w:val="18"/>
+                                <w:szCs w:val="18"/>
+                              </w:rPr>
+                              <w:t>prime_target_categor</w:t>
+                            </w:r>
+                            <w:proofErr w:type="spellEnd"/>
+                            <w:r>
+                              <w:rPr>
+                                <w:sz w:val="18"/>
+                                <w:szCs w:val="18"/>
+                              </w:rPr>
+                              <w:t>: 1</w:t>
+                            </w:r>
+                          </w:p>
+                          <w:p>
+                            <w:pPr>
+                              <w:bidi w:val="0"/>
+                              <w:rPr>
+                                <w:sz w:val="18"/>
+                                <w:szCs w:val="18"/>
+                              </w:rPr>
+                            </w:pPr>
+                            <w:proofErr w:type="spellStart"/>
+                            <w:r>
+                              <w:rPr>
+                                <w:sz w:val="18"/>
+                                <w:szCs w:val="18"/>
+                              </w:rPr>
+                              <w:t>prime_dist_common_letters</w:t>
+                            </w:r>
+                            <w:proofErr w:type="spellEnd"/>
+                            <w:r>
+                              <w:rPr>
+                                <w:sz w:val="18"/>
+                                <w:szCs w:val="18"/>
+                              </w:rPr>
+                              <w:t>: 1</w:t>
+                            </w:r>
+                          </w:p>
+                          <w:p>
+                            <w:pPr>
+                              <w:bidi w:val="0"/>
+                              <w:rPr>
+                                <w:sz w:val="18"/>
+                                <w:szCs w:val="18"/>
+                              </w:rPr>
+                            </w:pPr>
+                            <w:proofErr w:type="spellStart"/>
+                            <w:r>
+                              <w:rPr>
+                                <w:sz w:val="18"/>
+                                <w:szCs w:val="18"/>
+                              </w:rPr>
+                              <w:t>prime_dist_categor</w:t>
+                            </w:r>
+                            <w:proofErr w:type="spellEnd"/>
+                            <w:r>
+                              <w:rPr>
+                                <w:sz w:val="18"/>
+                                <w:szCs w:val="18"/>
+                              </w:rPr>
+                              <w:t>: 1</w:t>
+                            </w:r>
+                          </w:p>
+                          <w:p>
+                            <w:pPr>
+                              <w:bidi w:val="0"/>
+                              <w:rPr>
+                                <w:sz w:val="18"/>
+                                <w:szCs w:val="18"/>
+                              </w:rPr>
+                            </w:pPr>
+                            <w:r>
+                              <w:rPr>
+                                <w:sz w:val="18"/>
+                                <w:szCs w:val="18"/>
+                              </w:rPr>
+                              <w:t>conditions: 1</w:t>
+                            </w:r>
+                          </w:p>
+                          <w:p>
+                            <w:pPr>
+                              <w:bidi w:val="0"/>
+                              <w:rPr>
+                                <w:sz w:val="18"/>
+                                <w:szCs w:val="18"/>
+                              </w:rPr>
+                            </w:pPr>
+                            <w:proofErr w:type="spellStart"/>
+                            <w:r>
+                              <w:rPr>
+                                <w:sz w:val="18"/>
+                                <w:szCs w:val="18"/>
+                              </w:rPr>
+                              <w:t>word_dont_repeat</w:t>
+                            </w:r>
+                            <w:proofErr w:type="spellEnd"/>
+                            <w:r>
+                              <w:rPr>
+                                <w:sz w:val="18"/>
+                                <w:szCs w:val="18"/>
+                              </w:rPr>
+                              <w:t>: 1</w:t>
+                            </w:r>
+                          </w:p>
+                          <w:p>
+                            <w:pPr>
+                              <w:bidi w:val="0"/>
+                              <w:rPr>
+                                <w:sz w:val="18"/>
+                                <w:szCs w:val="18"/>
+                              </w:rPr>
+                            </w:pPr>
+                            <w:proofErr w:type="spellStart"/>
+                            <w:r>
+                              <w:rPr>
+                                <w:sz w:val="18"/>
+                                <w:szCs w:val="18"/>
+                              </w:rPr>
+                              <w:t>block_count</w:t>
+                            </w:r>
+                            <w:proofErr w:type="spellEnd"/>
+                            <w:r>
+                              <w:rPr>
+                                <w:sz w:val="18"/>
+                                <w:szCs w:val="18"/>
+                              </w:rPr>
+                              <w:t>: 1</w:t>
+                            </w:r>
+                          </w:p>
+                          <w:p>
+                            <w:pPr>
+                              <w:bidi w:val="0"/>
+                              <w:rPr>
+                                <w:sz w:val="18"/>
+                                <w:szCs w:val="18"/>
+                              </w:rPr>
+                            </w:pPr>
+                            <w:proofErr w:type="spellStart"/>
+                            <w:r>
+                              <w:rPr>
+                                <w:sz w:val="18"/>
+                                <w:szCs w:val="18"/>
+                              </w:rPr>
+                              <w:t>trial_count</w:t>
+                            </w:r>
+                            <w:proofErr w:type="spellEnd"/>
+                            <w:r>
+                              <w:rPr>
+                                <w:sz w:val="18"/>
+                                <w:szCs w:val="18"/>
+                              </w:rPr>
+                              <w:t>: 1</w:t>
+                            </w:r>
+                          </w:p>
+                          <w:p>
+                            <w:pPr>
+                              <w:bidi w:val="0"/>
+                              <w:rPr>
+                                <w:sz w:val="26"/>
+                                <w:szCs w:val="26"/>
+                              </w:rPr>
+                            </w:pPr>
+                          </w:p>
+                        </w:txbxContent>
+                      </wps:txbx>
+                      <wps:bodyPr rot="0" vert="horz" wrap="square" lIns="91440" tIns="45720" rIns="91440" bIns="45720" anchor="t" anchorCtr="0">
+                        <a:noAutofit/>
+                      </wps:bodyPr>
+                    </wps:wsp>
+                  </a:graphicData>
+                </a:graphic>
+              </wp:inline>
+            </w:drawing>
+          </mc:Choice>
+          <mc:Fallback>
+            <w:pict>
+              <v:shape w14:anchorId="2243BBFD" id="_x0000_s1028" type="#_x0000_t202" style="width:150pt;height:166.5pt;visibility:visible;mso-wrap-style:square;mso-left-percent:-10001;mso-top-percent:-10001;mso-position-horizontal:absolute;mso-position-horizontal-relative:char;mso-position-vertical:absolute;mso-position-vertical-relative:line;mso-left-percent:-10001;mso-top-percent:-10001;v-text-anchor:top" o:gfxdata="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">
+                <v:textbox>
+                  <w:txbxContent>
+                    <w:p>
+                      <w:pPr>
+                        <w:bidi w:val="0"/>
+                        <w:rPr>
+                          <w:sz w:val="18"/>
+                          <w:szCs w:val="18"/>
+                        </w:rPr>
+                      </w:pPr>
+                      <w:r>
+                        <w:rPr>
+                          <w:sz w:val="18"/>
+                          <w:szCs w:val="18"/>
+                        </w:rPr>
+                        <w:t>deviations: 0</w:t>
+                      </w:r>
+                    </w:p>
+                    <w:p>
+                      <w:pPr>
+                        <w:bidi w:val="0"/>
+                        <w:rPr>
+                          <w:sz w:val="18"/>
+                          <w:szCs w:val="18"/>
+                        </w:rPr>
+                      </w:pPr>
+                      <w:proofErr w:type="spellStart"/>
+                      <w:r>
+                        <w:rPr>
+                          <w:sz w:val="18"/>
+                          <w:szCs w:val="18"/>
+                        </w:rPr>
+                        <w:t>deviation_of_mean</w:t>
+                      </w:r>
+                      <w:proofErr w:type="spellEnd"/>
+                      <w:r>
+                        <w:rPr>
+                          <w:sz w:val="18"/>
+                          <w:szCs w:val="18"/>
+                        </w:rPr>
+                        <w:t>: 1</w:t>
+                      </w:r>
+                    </w:p>
+                    <w:p>
+                      <w:pPr>
+                        <w:bidi w:val="0"/>
+                        <w:rPr>
+                          <w:sz w:val="18"/>
+                          <w:szCs w:val="18"/>
+                        </w:rPr>
+                      </w:pPr>
+                      <w:r>
+                        <w:rPr>
+                          <w:sz w:val="18"/>
+                          <w:szCs w:val="18"/>
+                        </w:rPr>
+                        <w:t>std: 0</w:t>
+                      </w:r>
+                    </w:p>
+                    <w:p>
+                      <w:pPr>
+                        <w:bidi w:val="0"/>
+                        <w:rPr>
+                          <w:sz w:val="18"/>
+                          <w:szCs w:val="18"/>
+                        </w:rPr>
+                      </w:pPr>
+                      <w:proofErr w:type="spellStart"/>
+                      <w:r>
+                        <w:rPr>
+                          <w:sz w:val="18"/>
+                          <w:szCs w:val="18"/>
+                        </w:rPr>
+                        <w:t>prime_alter</w:t>
+                      </w:r>
+                      <w:proofErr w:type="spellEnd"/>
+                      <w:r>
+                        <w:rPr>
+                          <w:sz w:val="18"/>
+                          <w:szCs w:val="18"/>
+                        </w:rPr>
+                        <w:t xml:space="preserve">: </w:t>
+                      </w:r>
+                      <w:proofErr w:type="gramStart"/>
+                      <w:r>
+                        <w:rPr>
+                          <w:sz w:val="18"/>
+                          <w:szCs w:val="18"/>
+                        </w:rPr>
+                        <w:t>1</w:t>
+                      </w:r>
+                      <w:proofErr w:type="gramEnd"/>
+                    </w:p>
+                    <w:p>
+                      <w:pPr>
+                        <w:bidi w:val="0"/>
+                        <w:rPr>
+                          <w:sz w:val="18"/>
+                          <w:szCs w:val="18"/>
+                        </w:rPr>
+                      </w:pPr>
+                      <w:proofErr w:type="spellStart"/>
+                      <w:r>
+                        <w:rPr>
+                          <w:sz w:val="18"/>
+                          <w:szCs w:val="18"/>
+                        </w:rPr>
+                        <w:t>data_values</w:t>
+                      </w:r>
+                      <w:proofErr w:type="spellEnd"/>
+                      <w:r>
+                        <w:rPr>
+                          <w:sz w:val="18"/>
+                          <w:szCs w:val="18"/>
+                        </w:rPr>
+                        <w:t>: 1</w:t>
+                      </w:r>
+                    </w:p>
+                    <w:p>
+                      <w:pPr>
+                        <w:bidi w:val="0"/>
+                        <w:rPr>
+                          <w:sz w:val="18"/>
+                          <w:szCs w:val="18"/>
+                        </w:rPr>
+                      </w:pPr>
+                      <w:proofErr w:type="spellStart"/>
+                      <w:r>
+                        <w:rPr>
+                          <w:sz w:val="18"/>
+                          <w:szCs w:val="18"/>
+                        </w:rPr>
+                        <w:t>traj_values</w:t>
+                      </w:r>
+                      <w:proofErr w:type="spellEnd"/>
+                      <w:r>
+                        <w:rPr>
+                          <w:sz w:val="18"/>
+                          <w:szCs w:val="18"/>
+                        </w:rPr>
+                        <w:t>: 1</w:t>
+                      </w:r>
+                    </w:p>
+                    <w:p>
+                      <w:pPr>
+                        <w:bidi w:val="0"/>
+                        <w:rPr>
+                          <w:sz w:val="18"/>
+                          <w:szCs w:val="18"/>
+                        </w:rPr>
+                      </w:pPr>
+                      <w:proofErr w:type="spellStart"/>
+                      <w:r>
+                        <w:rPr>
+                          <w:sz w:val="18"/>
+                          <w:szCs w:val="18"/>
+                        </w:rPr>
+                        <w:t>prime_target_common_letters</w:t>
+                      </w:r>
+                      <w:proofErr w:type="spellEnd"/>
+                      <w:r>
+                        <w:rPr>
+                          <w:sz w:val="18"/>
+                          <w:szCs w:val="18"/>
+                        </w:rPr>
+                        <w:t>: 1</w:t>
+                      </w:r>
+                    </w:p>
+                    <w:p>
+                      <w:pPr>
+                        <w:bidi w:val="0"/>
+                        <w:rPr>
+                          <w:sz w:val="18"/>
+                          <w:szCs w:val="18"/>
+                        </w:rPr>
+                      </w:pPr>
+                      <w:proofErr w:type="spellStart"/>
+                      <w:r>
+                        <w:rPr>
+                          <w:sz w:val="18"/>
+                          <w:szCs w:val="18"/>
+                        </w:rPr>
+                        <w:t>prime_target_categor</w:t>
+                      </w:r>
+                      <w:proofErr w:type="spellEnd"/>
+                      <w:r>
+                        <w:rPr>
+                          <w:sz w:val="18"/>
+                          <w:szCs w:val="18"/>
+                        </w:rPr>
+                        <w:t>: 1</w:t>
+                      </w:r>
+                    </w:p>
+                    <w:p>
+                      <w:pPr>
+                        <w:bidi w:val="0"/>
+                        <w:rPr>
+                          <w:sz w:val="18"/>
+                          <w:szCs w:val="18"/>
+                        </w:rPr>
+                      </w:pPr>
+                      <w:proofErr w:type="spellStart"/>
+                      <w:r>
+                        <w:rPr>
+                          <w:sz w:val="18"/>
+                          <w:szCs w:val="18"/>
+                        </w:rPr>
+                        <w:t>prime_dist_common_letters</w:t>
+                      </w:r>
+                      <w:proofErr w:type="spellEnd"/>
+                      <w:r>
+                        <w:rPr>
+                          <w:sz w:val="18"/>
+                          <w:szCs w:val="18"/>
+                        </w:rPr>
+                        <w:t>: 1</w:t>
+                      </w:r>
+                    </w:p>
+                    <w:p>
+                      <w:pPr>
+                        <w:bidi w:val="0"/>
+                        <w:rPr>
+                          <w:sz w:val="18"/>
+                          <w:szCs w:val="18"/>
+                        </w:rPr>
+                      </w:pPr>
+                      <w:proofErr w:type="spellStart"/>
+                      <w:r>
+                        <w:rPr>
+                          <w:sz w:val="18"/>
+                          <w:szCs w:val="18"/>
+                        </w:rPr>
+                        <w:t>prime_dist_categor</w:t>
+                      </w:r>
+                      <w:proofErr w:type="spellEnd"/>
+                      <w:r>
+                        <w:rPr>
+                          <w:sz w:val="18"/>
+                          <w:szCs w:val="18"/>
+                        </w:rPr>
+                        <w:t>: 1</w:t>
+                      </w:r>
+                    </w:p>
+                    <w:p>
+                      <w:pPr>
+                        <w:bidi w:val="0"/>
+                        <w:rPr>
+                          <w:sz w:val="18"/>
+                          <w:szCs w:val="18"/>
+                        </w:rPr>
+                      </w:pPr>
+                      <w:r>
+                        <w:rPr>
+                          <w:sz w:val="18"/>
+                          <w:szCs w:val="18"/>
+                        </w:rPr>
+                        <w:t>conditions: 1</w:t>
+                      </w:r>
+                    </w:p>
+                    <w:p>
+                      <w:pPr>
+                        <w:bidi w:val="0"/>
+                        <w:rPr>
+                          <w:sz w:val="18"/>
+                          <w:szCs w:val="18"/>
+                        </w:rPr>
+                      </w:pPr>
+                      <w:proofErr w:type="spellStart"/>
+                      <w:r>
+                        <w:rPr>
+                          <w:sz w:val="18"/>
+                          <w:szCs w:val="18"/>
+                        </w:rPr>
+                        <w:t>word_dont_repeat</w:t>
+                      </w:r>
+                      <w:proofErr w:type="spellEnd"/>
+                      <w:r>
+                        <w:rPr>
+                          <w:sz w:val="18"/>
+                          <w:szCs w:val="18"/>
+                        </w:rPr>
+                        <w:t>: 1</w:t>
+                      </w:r>
+                    </w:p>
+                    <w:p>
+                      <w:pPr>
+                        <w:bidi w:val="0"/>
+                        <w:rPr>
+                          <w:sz w:val="18"/>
+                          <w:szCs w:val="18"/>
+                        </w:rPr>
+                      </w:pPr>
+                      <w:proofErr w:type="spellStart"/>
+                      <w:r>
+                        <w:rPr>
+                          <w:sz w:val="18"/>
+                          <w:szCs w:val="18"/>
+                        </w:rPr>
+                        <w:t>block_count</w:t>
+                      </w:r>
+                      <w:proofErr w:type="spellEnd"/>
+                      <w:r>
+                        <w:rPr>
+                          <w:sz w:val="18"/>
+                          <w:szCs w:val="18"/>
+                        </w:rPr>
+                        <w:t>: 1</w:t>
+                      </w:r>
+                    </w:p>
+                    <w:p>
+                      <w:pPr>
+                        <w:bidi w:val="0"/>
+                        <w:rPr>
+                          <w:sz w:val="18"/>
+                          <w:szCs w:val="18"/>
+                        </w:rPr>
+                      </w:pPr>
+                      <w:proofErr w:type="spellStart"/>
+                      <w:r>
+                        <w:rPr>
+                          <w:sz w:val="18"/>
+                          <w:szCs w:val="18"/>
+                        </w:rPr>
+                        <w:t>trial_count</w:t>
+                      </w:r>
+                      <w:proofErr w:type="spellEnd"/>
+                      <w:r>
+                        <w:rPr>
+                          <w:sz w:val="18"/>
+                          <w:szCs w:val="18"/>
+                        </w:rPr>
+                        <w:t>: 1</w:t>
+                      </w:r>
+                    </w:p>
+                    <w:p>
+                      <w:pPr>
+                        <w:bidi w:val="0"/>
+                        <w:rPr>
+                          <w:sz w:val="26"/>
+                          <w:szCs w:val="26"/>
+                        </w:rPr>
+                      </w:pPr>
+                    </w:p>
+                  </w:txbxContent>
+                </v:textbox>
+                <w10:wrap anchorx="page"/>
+                <w10:anchorlock/>
+              </v:shape>
+            </w:pict>
+          </mc:Fallback>
+        </mc:AlternateContent>
+      </w:r>
+    </w:p>
     <w:sectPr>
       <w:pgSz w:w="12240" w:h="15840"/>
-      <w:pgMar w:top="1440" w:right="1440" w:bottom="1440" w:left="1440" w:header="708" w:footer="708" w:gutter="0"/>
+      <w:pgMar w:top="284" w:right="474" w:bottom="426" w:left="567" w:header="708" w:footer="708" w:gutter="0"/>
       <w:cols w:space="708"/>
       <w:bidi/>
       <w:rtlGutter/>

</xml_diff>

<commit_message>
Add photodiodeTest example and explanation
</commit_message>
<xml_diff>
--- a/experiment/RUN_ME/tests/failed_tests_log.docx
+++ b/experiment/RUN_ME/tests/failed_tests_log.docx
@@ -379,23 +379,7 @@
                                 <w:sz w:val="18"/>
                                 <w:szCs w:val="18"/>
                               </w:rPr>
-                              <w:t xml:space="preserve">Number of trials </w:t>
-                            </w:r>
-                            <w:proofErr w:type="spellStart"/>
-                            <w:r>
-                              <w:rPr>
-                                <w:sz w:val="18"/>
-                                <w:szCs w:val="18"/>
-                              </w:rPr>
-                              <w:t>devaiting</w:t>
-                            </w:r>
-                            <w:proofErr w:type="spellEnd"/>
-                            <w:r>
-                              <w:rPr>
-                                <w:sz w:val="18"/>
-                                <w:szCs w:val="18"/>
-                              </w:rPr>
-                              <w:t xml:space="preserve"> from desired duration:</w:t>
+                              <w:t>Number of trials devaiting from desired duration:</w:t>
                             </w:r>
                           </w:p>
                           <w:p>
@@ -428,55 +412,23 @@
                                 <w:sz w:val="18"/>
                                 <w:szCs w:val="18"/>
                               </w:rPr>
-                              <w:t xml:space="preserve">Deviating trials and their deviation (in </w:t>
-                            </w:r>
-                            <w:proofErr w:type="spellStart"/>
-                            <w:r>
-                              <w:rPr>
-                                <w:sz w:val="18"/>
-                                <w:szCs w:val="18"/>
-                              </w:rPr>
-                              <w:t>ms</w:t>
-                            </w:r>
-                            <w:proofErr w:type="spellEnd"/>
-                            <w:r>
-                              <w:rPr>
-                                <w:sz w:val="18"/>
-                                <w:szCs w:val="18"/>
-                              </w:rPr>
-                              <w:t>):</w:t>
-                            </w:r>
-                          </w:p>
-                          <w:p>
-                            <w:pPr>
-                              <w:bidi w:val="0"/>
-                              <w:rPr>
-                                <w:sz w:val="18"/>
-                                <w:szCs w:val="18"/>
-                              </w:rPr>
-                            </w:pPr>
-                            <w:r>
-                              <w:rPr>
-                                <w:sz w:val="18"/>
-                                <w:szCs w:val="18"/>
-                              </w:rPr>
-                              <w:t xml:space="preserve">    </w:t>
-                            </w:r>
-                            <w:proofErr w:type="spellStart"/>
-                            <w:r>
-                              <w:rPr>
-                                <w:sz w:val="18"/>
-                                <w:szCs w:val="18"/>
-                              </w:rPr>
-                              <w:t>TrialNum</w:t>
-                            </w:r>
-                            <w:proofErr w:type="spellEnd"/>
-                            <w:r>
-                              <w:rPr>
-                                <w:sz w:val="18"/>
-                                <w:szCs w:val="18"/>
-                              </w:rPr>
-                              <w:t xml:space="preserve">    Deviation       Event    </w:t>
+                              <w:t>Deviating trials and their deviation (in ms):</w:t>
+                            </w:r>
+                          </w:p>
+                          <w:p>
+                            <w:pPr>
+                              <w:bidi w:val="0"/>
+                              <w:rPr>
+                                <w:sz w:val="18"/>
+                                <w:szCs w:val="18"/>
+                              </w:rPr>
+                            </w:pPr>
+                            <w:r>
+                              <w:rPr>
+                                <w:sz w:val="18"/>
+                                <w:szCs w:val="18"/>
+                              </w:rPr>
+                              <w:t xml:space="preserve">    TrialNum    Deviation       Event    </w:t>
                             </w:r>
                           </w:p>
                           <w:p>
@@ -519,55 +471,23 @@
                                 <w:sz w:val="18"/>
                                 <w:szCs w:val="18"/>
                               </w:rPr>
-                              <w:t xml:space="preserve">        1           20       '</w:t>
-                            </w:r>
-                            <w:proofErr w:type="spellStart"/>
-                            <w:r>
-                              <w:rPr>
-                                <w:sz w:val="18"/>
-                                <w:szCs w:val="18"/>
-                              </w:rPr>
-                              <w:t>fix_time</w:t>
-                            </w:r>
-                            <w:proofErr w:type="spellEnd"/>
-                            <w:r>
-                              <w:rPr>
-                                <w:sz w:val="18"/>
-                                <w:szCs w:val="18"/>
-                              </w:rPr>
-                              <w:t xml:space="preserve">'  </w:t>
-                            </w:r>
-                          </w:p>
-                          <w:p>
-                            <w:pPr>
-                              <w:bidi w:val="0"/>
-                              <w:rPr>
-                                <w:sz w:val="18"/>
-                                <w:szCs w:val="18"/>
-                              </w:rPr>
-                            </w:pPr>
-                            <w:r>
-                              <w:rPr>
-                                <w:sz w:val="18"/>
-                                <w:szCs w:val="18"/>
-                              </w:rPr>
-                              <w:t xml:space="preserve">        4         10.1       '</w:t>
-                            </w:r>
-                            <w:proofErr w:type="spellStart"/>
-                            <w:r>
-                              <w:rPr>
-                                <w:sz w:val="18"/>
-                                <w:szCs w:val="18"/>
-                              </w:rPr>
-                              <w:t>fix_time</w:t>
-                            </w:r>
-                            <w:proofErr w:type="spellEnd"/>
-                            <w:r>
-                              <w:rPr>
-                                <w:sz w:val="18"/>
-                                <w:szCs w:val="18"/>
-                              </w:rPr>
-                              <w:t xml:space="preserve">'  </w:t>
+                              <w:t xml:space="preserve">        1           20       'fix_time'  </w:t>
+                            </w:r>
+                          </w:p>
+                          <w:p>
+                            <w:pPr>
+                              <w:bidi w:val="0"/>
+                              <w:rPr>
+                                <w:sz w:val="18"/>
+                                <w:szCs w:val="18"/>
+                              </w:rPr>
+                            </w:pPr>
+                            <w:r>
+                              <w:rPr>
+                                <w:sz w:val="18"/>
+                                <w:szCs w:val="18"/>
+                              </w:rPr>
+                              <w:t xml:space="preserve">        4         10.1       'fix_time'  </w:t>
                             </w:r>
                           </w:p>
                           <w:p>
@@ -1083,23 +1003,7 @@
                           <w:sz w:val="18"/>
                           <w:szCs w:val="18"/>
                         </w:rPr>
-                        <w:t xml:space="preserve">Number of trials </w:t>
-                      </w:r>
-                      <w:proofErr w:type="spellStart"/>
-                      <w:r>
-                        <w:rPr>
-                          <w:sz w:val="18"/>
-                          <w:szCs w:val="18"/>
-                        </w:rPr>
-                        <w:t>devaiting</w:t>
-                      </w:r>
-                      <w:proofErr w:type="spellEnd"/>
-                      <w:r>
-                        <w:rPr>
-                          <w:sz w:val="18"/>
-                          <w:szCs w:val="18"/>
-                        </w:rPr>
-                        <w:t xml:space="preserve"> from desired duration:</w:t>
+                        <w:t>Number of trials devaiting from desired duration:</w:t>
                       </w:r>
                     </w:p>
                     <w:p>
@@ -1132,55 +1036,23 @@
                           <w:sz w:val="18"/>
                           <w:szCs w:val="18"/>
                         </w:rPr>
-                        <w:t xml:space="preserve">Deviating trials and their deviation (in </w:t>
-                      </w:r>
-                      <w:proofErr w:type="spellStart"/>
-                      <w:r>
-                        <w:rPr>
-                          <w:sz w:val="18"/>
-                          <w:szCs w:val="18"/>
-                        </w:rPr>
-                        <w:t>ms</w:t>
-                      </w:r>
-                      <w:proofErr w:type="spellEnd"/>
-                      <w:r>
-                        <w:rPr>
-                          <w:sz w:val="18"/>
-                          <w:szCs w:val="18"/>
-                        </w:rPr>
-                        <w:t>):</w:t>
-                      </w:r>
-                    </w:p>
-                    <w:p>
-                      <w:pPr>
-                        <w:bidi w:val="0"/>
-                        <w:rPr>
-                          <w:sz w:val="18"/>
-                          <w:szCs w:val="18"/>
-                        </w:rPr>
-                      </w:pPr>
-                      <w:r>
-                        <w:rPr>
-                          <w:sz w:val="18"/>
-                          <w:szCs w:val="18"/>
-                        </w:rPr>
-                        <w:t xml:space="preserve">    </w:t>
-                      </w:r>
-                      <w:proofErr w:type="spellStart"/>
-                      <w:r>
-                        <w:rPr>
-                          <w:sz w:val="18"/>
-                          <w:szCs w:val="18"/>
-                        </w:rPr>
-                        <w:t>TrialNum</w:t>
-                      </w:r>
-                      <w:proofErr w:type="spellEnd"/>
-                      <w:r>
-                        <w:rPr>
-                          <w:sz w:val="18"/>
-                          <w:szCs w:val="18"/>
-                        </w:rPr>
-                        <w:t xml:space="preserve">    Deviation       Event    </w:t>
+                        <w:t>Deviating trials and their deviation (in ms):</w:t>
+                      </w:r>
+                    </w:p>
+                    <w:p>
+                      <w:pPr>
+                        <w:bidi w:val="0"/>
+                        <w:rPr>
+                          <w:sz w:val="18"/>
+                          <w:szCs w:val="18"/>
+                        </w:rPr>
+                      </w:pPr>
+                      <w:r>
+                        <w:rPr>
+                          <w:sz w:val="18"/>
+                          <w:szCs w:val="18"/>
+                        </w:rPr>
+                        <w:t xml:space="preserve">    TrialNum    Deviation       Event    </w:t>
                       </w:r>
                     </w:p>
                     <w:p>
@@ -1223,55 +1095,23 @@
                           <w:sz w:val="18"/>
                           <w:szCs w:val="18"/>
                         </w:rPr>
-                        <w:t xml:space="preserve">        1           20       '</w:t>
-                      </w:r>
-                      <w:proofErr w:type="spellStart"/>
-                      <w:r>
-                        <w:rPr>
-                          <w:sz w:val="18"/>
-                          <w:szCs w:val="18"/>
-                        </w:rPr>
-                        <w:t>fix_time</w:t>
-                      </w:r>
-                      <w:proofErr w:type="spellEnd"/>
-                      <w:r>
-                        <w:rPr>
-                          <w:sz w:val="18"/>
-                          <w:szCs w:val="18"/>
-                        </w:rPr>
-                        <w:t xml:space="preserve">'  </w:t>
-                      </w:r>
-                    </w:p>
-                    <w:p>
-                      <w:pPr>
-                        <w:bidi w:val="0"/>
-                        <w:rPr>
-                          <w:sz w:val="18"/>
-                          <w:szCs w:val="18"/>
-                        </w:rPr>
-                      </w:pPr>
-                      <w:r>
-                        <w:rPr>
-                          <w:sz w:val="18"/>
-                          <w:szCs w:val="18"/>
-                        </w:rPr>
-                        <w:t xml:space="preserve">        4         10.1       '</w:t>
-                      </w:r>
-                      <w:proofErr w:type="spellStart"/>
-                      <w:r>
-                        <w:rPr>
-                          <w:sz w:val="18"/>
-                          <w:szCs w:val="18"/>
-                        </w:rPr>
-                        <w:t>fix_time</w:t>
-                      </w:r>
-                      <w:proofErr w:type="spellEnd"/>
-                      <w:r>
-                        <w:rPr>
-                          <w:sz w:val="18"/>
-                          <w:szCs w:val="18"/>
-                        </w:rPr>
-                        <w:t xml:space="preserve">'  </w:t>
+                        <w:t xml:space="preserve">        1           20       'fix_time'  </w:t>
+                      </w:r>
+                    </w:p>
+                    <w:p>
+                      <w:pPr>
+                        <w:bidi w:val="0"/>
+                        <w:rPr>
+                          <w:sz w:val="18"/>
+                          <w:szCs w:val="18"/>
+                        </w:rPr>
+                      </w:pPr>
+                      <w:r>
+                        <w:rPr>
+                          <w:sz w:val="18"/>
+                          <w:szCs w:val="18"/>
+                        </w:rPr>
+                        <w:t xml:space="preserve">        4         10.1       'fix_time'  </w:t>
                       </w:r>
                     </w:p>
                     <w:p>
@@ -1809,23 +1649,7 @@
                                 <w:sz w:val="18"/>
                                 <w:szCs w:val="18"/>
                               </w:rPr>
-                              <w:t>1         19.9       '</w:t>
-                            </w:r>
-                            <w:proofErr w:type="spellStart"/>
-                            <w:r>
-                              <w:rPr>
-                                <w:sz w:val="18"/>
-                                <w:szCs w:val="18"/>
-                              </w:rPr>
-                              <w:t>prime_time</w:t>
-                            </w:r>
-                            <w:proofErr w:type="spellEnd"/>
-                            <w:r>
-                              <w:rPr>
-                                <w:sz w:val="18"/>
-                                <w:szCs w:val="18"/>
-                              </w:rPr>
-                              <w:t>'</w:t>
+                              <w:t>1         19.9       'prime_time'</w:t>
                             </w:r>
                           </w:p>
                           <w:p>
@@ -2378,90 +2202,24 @@
                                 <w:sz w:val="12"/>
                                 <w:szCs w:val="12"/>
                               </w:rPr>
-                              <w:t xml:space="preserve">Deviations in </w:t>
-                            </w:r>
-                            <w:proofErr w:type="spellStart"/>
-                            <w:r>
+                              <w:t>Deviations in ms:</w:t>
+                            </w:r>
+                          </w:p>
+                          <w:p>
+                            <w:pPr>
+                              <w:bidi w:val="0"/>
                               <w:rPr>
                                 <w:sz w:val="12"/>
                                 <w:szCs w:val="12"/>
                               </w:rPr>
-                              <w:t>ms</w:t>
-                            </w:r>
-                            <w:proofErr w:type="spellEnd"/>
+                            </w:pPr>
                             <w:r>
                               <w:rPr>
                                 <w:sz w:val="12"/>
                                 <w:szCs w:val="12"/>
                               </w:rPr>
-                              <w:t>:</w:t>
-                            </w:r>
-                          </w:p>
-                          <w:p>
-                            <w:pPr>
-                              <w:bidi w:val="0"/>
-                              <w:rPr>
-                                <w:sz w:val="12"/>
-                                <w:szCs w:val="12"/>
-                              </w:rPr>
-                            </w:pPr>
-                            <w:r>
-                              <w:rPr>
-                                <w:sz w:val="12"/>
-                                <w:szCs w:val="12"/>
-                              </w:rPr>
-                              <w:t xml:space="preserve">    </w:t>
-                            </w:r>
-                            <w:proofErr w:type="spellStart"/>
-                            <w:r>
-                              <w:rPr>
-                                <w:sz w:val="12"/>
-                                <w:szCs w:val="12"/>
-                              </w:rPr>
-                              <w:t>Desired_duration</w:t>
-                            </w:r>
-                            <w:proofErr w:type="spellEnd"/>
-                            <w:r>
-                              <w:rPr>
-                                <w:sz w:val="12"/>
-                                <w:szCs w:val="12"/>
-                              </w:rPr>
-                              <w:t xml:space="preserve">    </w:t>
-                            </w:r>
-                            <w:proofErr w:type="spellStart"/>
-                            <w:r>
-                              <w:rPr>
-                                <w:sz w:val="12"/>
-                                <w:szCs w:val="12"/>
-                              </w:rPr>
-                              <w:t>Mean_duration</w:t>
-                            </w:r>
-                            <w:proofErr w:type="spellEnd"/>
-                            <w:r>
-                              <w:rPr>
-                                <w:sz w:val="12"/>
-                                <w:szCs w:val="12"/>
-                              </w:rPr>
-                              <w:t xml:space="preserve">      STD      </w:t>
-                            </w:r>
-                            <w:proofErr w:type="spellStart"/>
-                            <w:r>
-                              <w:rPr>
-                                <w:sz w:val="12"/>
-                                <w:szCs w:val="12"/>
-                              </w:rPr>
-                              <w:t>Deviation_of_mean_from_</w:t>
-                            </w:r>
-                            <w:proofErr w:type="gramStart"/>
-                            <w:r>
-                              <w:rPr>
-                                <w:sz w:val="12"/>
-                                <w:szCs w:val="12"/>
-                              </w:rPr>
-                              <w:t>desired</w:t>
-                            </w:r>
-                            <w:proofErr w:type="spellEnd"/>
-                            <w:proofErr w:type="gramEnd"/>
+                              <w:t xml:space="preserve">    Desired_duration    Mean_duration      STD      Deviation_of_mean_from_desired</w:t>
+                            </w:r>
                           </w:p>
                           <w:p>
                             <w:pPr>
@@ -2638,23 +2396,7 @@
                           <w:sz w:val="18"/>
                           <w:szCs w:val="18"/>
                         </w:rPr>
-                        <w:t>1         19.9       '</w:t>
-                      </w:r>
-                      <w:proofErr w:type="spellStart"/>
-                      <w:r>
-                        <w:rPr>
-                          <w:sz w:val="18"/>
-                          <w:szCs w:val="18"/>
-                        </w:rPr>
-                        <w:t>prime_time</w:t>
-                      </w:r>
-                      <w:proofErr w:type="spellEnd"/>
-                      <w:r>
-                        <w:rPr>
-                          <w:sz w:val="18"/>
-                          <w:szCs w:val="18"/>
-                        </w:rPr>
-                        <w:t>'</w:t>
+                        <w:t>1         19.9       'prime_time'</w:t>
                       </w:r>
                     </w:p>
                     <w:p>
@@ -3207,90 +2949,24 @@
                           <w:sz w:val="12"/>
                           <w:szCs w:val="12"/>
                         </w:rPr>
-                        <w:t xml:space="preserve">Deviations in </w:t>
-                      </w:r>
-                      <w:proofErr w:type="spellStart"/>
-                      <w:r>
+                        <w:t>Deviations in ms:</w:t>
+                      </w:r>
+                    </w:p>
+                    <w:p>
+                      <w:pPr>
+                        <w:bidi w:val="0"/>
                         <w:rPr>
                           <w:sz w:val="12"/>
                           <w:szCs w:val="12"/>
                         </w:rPr>
-                        <w:t>ms</w:t>
-                      </w:r>
-                      <w:proofErr w:type="spellEnd"/>
+                      </w:pPr>
                       <w:r>
                         <w:rPr>
                           <w:sz w:val="12"/>
                           <w:szCs w:val="12"/>
                         </w:rPr>
-                        <w:t>:</w:t>
-                      </w:r>
-                    </w:p>
-                    <w:p>
-                      <w:pPr>
-                        <w:bidi w:val="0"/>
-                        <w:rPr>
-                          <w:sz w:val="12"/>
-                          <w:szCs w:val="12"/>
-                        </w:rPr>
-                      </w:pPr>
-                      <w:r>
-                        <w:rPr>
-                          <w:sz w:val="12"/>
-                          <w:szCs w:val="12"/>
-                        </w:rPr>
-                        <w:t xml:space="preserve">    </w:t>
-                      </w:r>
-                      <w:proofErr w:type="spellStart"/>
-                      <w:r>
-                        <w:rPr>
-                          <w:sz w:val="12"/>
-                          <w:szCs w:val="12"/>
-                        </w:rPr>
-                        <w:t>Desired_duration</w:t>
-                      </w:r>
-                      <w:proofErr w:type="spellEnd"/>
-                      <w:r>
-                        <w:rPr>
-                          <w:sz w:val="12"/>
-                          <w:szCs w:val="12"/>
-                        </w:rPr>
-                        <w:t xml:space="preserve">    </w:t>
-                      </w:r>
-                      <w:proofErr w:type="spellStart"/>
-                      <w:r>
-                        <w:rPr>
-                          <w:sz w:val="12"/>
-                          <w:szCs w:val="12"/>
-                        </w:rPr>
-                        <w:t>Mean_duration</w:t>
-                      </w:r>
-                      <w:proofErr w:type="spellEnd"/>
-                      <w:r>
-                        <w:rPr>
-                          <w:sz w:val="12"/>
-                          <w:szCs w:val="12"/>
-                        </w:rPr>
-                        <w:t xml:space="preserve">      STD      </w:t>
-                      </w:r>
-                      <w:proofErr w:type="spellStart"/>
-                      <w:r>
-                        <w:rPr>
-                          <w:sz w:val="12"/>
-                          <w:szCs w:val="12"/>
-                        </w:rPr>
-                        <w:t>Deviation_of_mean_from_</w:t>
-                      </w:r>
-                      <w:proofErr w:type="gramStart"/>
-                      <w:r>
-                        <w:rPr>
-                          <w:sz w:val="12"/>
-                          <w:szCs w:val="12"/>
-                        </w:rPr>
-                        <w:t>desired</w:t>
-                      </w:r>
-                      <w:proofErr w:type="spellEnd"/>
-                      <w:proofErr w:type="gramEnd"/>
+                        <w:t xml:space="preserve">    Desired_duration    Mean_duration      STD      Deviation_of_mean_from_desired</w:t>
+                      </w:r>
                     </w:p>
                     <w:p>
                       <w:pPr>
@@ -3506,21 +3182,12 @@
                                 <w:szCs w:val="18"/>
                               </w:rPr>
                             </w:pPr>
-                            <w:proofErr w:type="spellStart"/>
-                            <w:r>
-                              <w:rPr>
-                                <w:sz w:val="18"/>
-                                <w:szCs w:val="18"/>
-                              </w:rPr>
-                              <w:t>deviation_of_mean</w:t>
-                            </w:r>
-                            <w:proofErr w:type="spellEnd"/>
-                            <w:r>
-                              <w:rPr>
-                                <w:sz w:val="18"/>
-                                <w:szCs w:val="18"/>
-                              </w:rPr>
-                              <w:t>: 1</w:t>
+                            <w:r>
+                              <w:rPr>
+                                <w:sz w:val="18"/>
+                                <w:szCs w:val="18"/>
+                              </w:rPr>
+                              <w:t>deviation_of_mean: 1</w:t>
                             </w:r>
                           </w:p>
                           <w:p>
@@ -3547,180 +3214,108 @@
                                 <w:szCs w:val="18"/>
                               </w:rPr>
                             </w:pPr>
-                            <w:proofErr w:type="spellStart"/>
-                            <w:r>
-                              <w:rPr>
-                                <w:sz w:val="18"/>
-                                <w:szCs w:val="18"/>
-                              </w:rPr>
-                              <w:t>prime_alter</w:t>
-                            </w:r>
-                            <w:proofErr w:type="spellEnd"/>
-                            <w:r>
-                              <w:rPr>
-                                <w:sz w:val="18"/>
-                                <w:szCs w:val="18"/>
-                              </w:rPr>
-                              <w:t xml:space="preserve">: </w:t>
-                            </w:r>
-                            <w:proofErr w:type="gramStart"/>
-                            <w:r>
-                              <w:rPr>
-                                <w:sz w:val="18"/>
-                                <w:szCs w:val="18"/>
-                              </w:rPr>
-                              <w:t>1</w:t>
-                            </w:r>
-                            <w:proofErr w:type="gramEnd"/>
-                          </w:p>
-                          <w:p>
-                            <w:pPr>
-                              <w:bidi w:val="0"/>
-                              <w:rPr>
-                                <w:sz w:val="18"/>
-                                <w:szCs w:val="18"/>
-                              </w:rPr>
-                            </w:pPr>
-                            <w:proofErr w:type="spellStart"/>
-                            <w:r>
-                              <w:rPr>
-                                <w:sz w:val="18"/>
-                                <w:szCs w:val="18"/>
-                              </w:rPr>
-                              <w:t>data_values</w:t>
-                            </w:r>
-                            <w:proofErr w:type="spellEnd"/>
-                            <w:r>
-                              <w:rPr>
-                                <w:sz w:val="18"/>
-                                <w:szCs w:val="18"/>
-                              </w:rPr>
-                              <w:t>: 1</w:t>
-                            </w:r>
-                          </w:p>
-                          <w:p>
-                            <w:pPr>
-                              <w:bidi w:val="0"/>
-                              <w:rPr>
-                                <w:sz w:val="18"/>
-                                <w:szCs w:val="18"/>
-                              </w:rPr>
-                            </w:pPr>
-                            <w:proofErr w:type="spellStart"/>
-                            <w:r>
-                              <w:rPr>
-                                <w:sz w:val="18"/>
-                                <w:szCs w:val="18"/>
-                              </w:rPr>
-                              <w:t>traj_values</w:t>
-                            </w:r>
-                            <w:proofErr w:type="spellEnd"/>
-                            <w:r>
-                              <w:rPr>
-                                <w:sz w:val="18"/>
-                                <w:szCs w:val="18"/>
-                              </w:rPr>
-                              <w:t>: 1</w:t>
-                            </w:r>
-                          </w:p>
-                          <w:p>
-                            <w:pPr>
-                              <w:bidi w:val="0"/>
-                              <w:rPr>
-                                <w:sz w:val="18"/>
-                                <w:szCs w:val="18"/>
-                              </w:rPr>
-                            </w:pPr>
-                            <w:proofErr w:type="spellStart"/>
-                            <w:r>
-                              <w:rPr>
-                                <w:sz w:val="18"/>
-                                <w:szCs w:val="18"/>
-                              </w:rPr>
-                              <w:t>prime_target_common_letters</w:t>
-                            </w:r>
-                            <w:proofErr w:type="spellEnd"/>
-                            <w:r>
-                              <w:rPr>
-                                <w:sz w:val="18"/>
-                                <w:szCs w:val="18"/>
-                              </w:rPr>
-                              <w:t>: 1</w:t>
-                            </w:r>
-                          </w:p>
-                          <w:p>
-                            <w:pPr>
-                              <w:bidi w:val="0"/>
-                              <w:rPr>
-                                <w:sz w:val="18"/>
-                                <w:szCs w:val="18"/>
-                              </w:rPr>
-                            </w:pPr>
-                            <w:proofErr w:type="spellStart"/>
-                            <w:r>
-                              <w:rPr>
-                                <w:sz w:val="18"/>
-                                <w:szCs w:val="18"/>
-                              </w:rPr>
-                              <w:t>prime_target_categor</w:t>
-                            </w:r>
-                            <w:proofErr w:type="spellEnd"/>
-                            <w:r>
-                              <w:rPr>
-                                <w:sz w:val="18"/>
-                                <w:szCs w:val="18"/>
-                              </w:rPr>
-                              <w:t>: 1</w:t>
-                            </w:r>
-                          </w:p>
-                          <w:p>
-                            <w:pPr>
-                              <w:bidi w:val="0"/>
-                              <w:rPr>
-                                <w:sz w:val="18"/>
-                                <w:szCs w:val="18"/>
-                              </w:rPr>
-                            </w:pPr>
-                            <w:proofErr w:type="spellStart"/>
-                            <w:r>
-                              <w:rPr>
-                                <w:sz w:val="18"/>
-                                <w:szCs w:val="18"/>
-                              </w:rPr>
-                              <w:t>prime_dist_common_letters</w:t>
-                            </w:r>
-                            <w:proofErr w:type="spellEnd"/>
-                            <w:r>
-                              <w:rPr>
-                                <w:sz w:val="18"/>
-                                <w:szCs w:val="18"/>
-                              </w:rPr>
-                              <w:t>: 1</w:t>
-                            </w:r>
-                          </w:p>
-                          <w:p>
-                            <w:pPr>
-                              <w:bidi w:val="0"/>
-                              <w:rPr>
-                                <w:sz w:val="18"/>
-                                <w:szCs w:val="18"/>
-                              </w:rPr>
-                            </w:pPr>
-                            <w:proofErr w:type="spellStart"/>
-                            <w:r>
-                              <w:rPr>
-                                <w:sz w:val="18"/>
-                                <w:szCs w:val="18"/>
-                              </w:rPr>
-                              <w:t>prime_dist_categor</w:t>
-                            </w:r>
-                            <w:proofErr w:type="spellEnd"/>
-                            <w:r>
-                              <w:rPr>
-                                <w:sz w:val="18"/>
-                                <w:szCs w:val="18"/>
-                              </w:rPr>
-                              <w:t>: 1</w:t>
+                            <w:r>
+                              <w:rPr>
+                                <w:sz w:val="18"/>
+                                <w:szCs w:val="18"/>
+                              </w:rPr>
+                              <w:t>prime_alter: 1</w:t>
+                            </w:r>
+                          </w:p>
+                          <w:p>
+                            <w:pPr>
+                              <w:bidi w:val="0"/>
+                              <w:rPr>
+                                <w:sz w:val="18"/>
+                                <w:szCs w:val="18"/>
+                              </w:rPr>
+                            </w:pPr>
+                            <w:r>
+                              <w:rPr>
+                                <w:sz w:val="18"/>
+                                <w:szCs w:val="18"/>
+                              </w:rPr>
+                              <w:t>data_values: 1</w:t>
+                            </w:r>
+                          </w:p>
+                          <w:p>
+                            <w:pPr>
+                              <w:bidi w:val="0"/>
+                              <w:rPr>
+                                <w:sz w:val="18"/>
+                                <w:szCs w:val="18"/>
+                              </w:rPr>
+                            </w:pPr>
+                            <w:r>
+                              <w:rPr>
+                                <w:sz w:val="18"/>
+                                <w:szCs w:val="18"/>
+                              </w:rPr>
+                              <w:t>traj_values: 1</w:t>
+                            </w:r>
+                          </w:p>
+                          <w:p>
+                            <w:pPr>
+                              <w:bidi w:val="0"/>
+                              <w:rPr>
+                                <w:sz w:val="18"/>
+                                <w:szCs w:val="18"/>
+                              </w:rPr>
+                            </w:pPr>
+                            <w:r>
+                              <w:rPr>
+                                <w:sz w:val="18"/>
+                                <w:szCs w:val="18"/>
+                              </w:rPr>
+                              <w:t>prime_target_common_letters: 1</w:t>
+                            </w:r>
+                          </w:p>
+                          <w:p>
+                            <w:pPr>
+                              <w:bidi w:val="0"/>
+                              <w:rPr>
+                                <w:sz w:val="18"/>
+                                <w:szCs w:val="18"/>
+                              </w:rPr>
+                            </w:pPr>
+                            <w:r>
+                              <w:rPr>
+                                <w:sz w:val="18"/>
+                                <w:szCs w:val="18"/>
+                              </w:rPr>
+                              <w:t>prime_target_categor: 1</w:t>
+                            </w:r>
+                          </w:p>
+                          <w:p>
+                            <w:pPr>
+                              <w:bidi w:val="0"/>
+                              <w:rPr>
+                                <w:sz w:val="18"/>
+                                <w:szCs w:val="18"/>
+                              </w:rPr>
+                            </w:pPr>
+                            <w:r>
+                              <w:rPr>
+                                <w:sz w:val="18"/>
+                                <w:szCs w:val="18"/>
+                              </w:rPr>
+                              <w:t>prime_dist_common_letters: 1</w:t>
+                            </w:r>
+                          </w:p>
+                          <w:p>
+                            <w:pPr>
+                              <w:bidi w:val="0"/>
+                              <w:rPr>
+                                <w:sz w:val="18"/>
+                                <w:szCs w:val="18"/>
+                              </w:rPr>
+                            </w:pPr>
+                            <w:r>
+                              <w:rPr>
+                                <w:sz w:val="18"/>
+                                <w:szCs w:val="18"/>
+                              </w:rPr>
+                              <w:t>prime_dist_categor: 1</w:t>
                             </w:r>
                           </w:p>
                           <w:p>
@@ -3747,71 +3342,44 @@
                                 <w:szCs w:val="18"/>
                               </w:rPr>
                             </w:pPr>
-                            <w:proofErr w:type="spellStart"/>
-                            <w:r>
-                              <w:rPr>
-                                <w:sz w:val="18"/>
-                                <w:szCs w:val="18"/>
-                              </w:rPr>
-                              <w:t>word_dont_repeat</w:t>
-                            </w:r>
-                            <w:proofErr w:type="spellEnd"/>
-                            <w:r>
-                              <w:rPr>
-                                <w:sz w:val="18"/>
-                                <w:szCs w:val="18"/>
-                              </w:rPr>
-                              <w:t>: 1</w:t>
-                            </w:r>
-                          </w:p>
-                          <w:p>
-                            <w:pPr>
-                              <w:bidi w:val="0"/>
-                              <w:rPr>
-                                <w:sz w:val="18"/>
-                                <w:szCs w:val="18"/>
-                              </w:rPr>
-                            </w:pPr>
-                            <w:proofErr w:type="spellStart"/>
-                            <w:r>
-                              <w:rPr>
-                                <w:sz w:val="18"/>
-                                <w:szCs w:val="18"/>
-                              </w:rPr>
-                              <w:t>block_count</w:t>
-                            </w:r>
-                            <w:proofErr w:type="spellEnd"/>
-                            <w:r>
-                              <w:rPr>
-                                <w:sz w:val="18"/>
-                                <w:szCs w:val="18"/>
-                              </w:rPr>
-                              <w:t>: 1</w:t>
-                            </w:r>
-                          </w:p>
-                          <w:p>
-                            <w:pPr>
-                              <w:bidi w:val="0"/>
-                              <w:rPr>
-                                <w:sz w:val="18"/>
-                                <w:szCs w:val="18"/>
-                              </w:rPr>
-                            </w:pPr>
-                            <w:proofErr w:type="spellStart"/>
-                            <w:r>
-                              <w:rPr>
-                                <w:sz w:val="18"/>
-                                <w:szCs w:val="18"/>
-                              </w:rPr>
-                              <w:t>trial_count</w:t>
-                            </w:r>
-                            <w:proofErr w:type="spellEnd"/>
-                            <w:r>
-                              <w:rPr>
-                                <w:sz w:val="18"/>
-                                <w:szCs w:val="18"/>
-                              </w:rPr>
-                              <w:t>: 1</w:t>
+                            <w:r>
+                              <w:rPr>
+                                <w:sz w:val="18"/>
+                                <w:szCs w:val="18"/>
+                              </w:rPr>
+                              <w:t>word_dont_repeat: 1</w:t>
+                            </w:r>
+                          </w:p>
+                          <w:p>
+                            <w:pPr>
+                              <w:bidi w:val="0"/>
+                              <w:rPr>
+                                <w:sz w:val="18"/>
+                                <w:szCs w:val="18"/>
+                              </w:rPr>
+                            </w:pPr>
+                            <w:r>
+                              <w:rPr>
+                                <w:sz w:val="18"/>
+                                <w:szCs w:val="18"/>
+                              </w:rPr>
+                              <w:t>block_count: 1</w:t>
+                            </w:r>
+                          </w:p>
+                          <w:p>
+                            <w:pPr>
+                              <w:bidi w:val="0"/>
+                              <w:rPr>
+                                <w:sz w:val="18"/>
+                                <w:szCs w:val="18"/>
+                              </w:rPr>
+                            </w:pPr>
+                            <w:r>
+                              <w:rPr>
+                                <w:sz w:val="18"/>
+                                <w:szCs w:val="18"/>
+                              </w:rPr>
+                              <w:t>trial_count: 1</w:t>
                             </w:r>
                           </w:p>
                           <w:p>
@@ -3863,21 +3431,12 @@
                           <w:szCs w:val="18"/>
                         </w:rPr>
                       </w:pPr>
-                      <w:proofErr w:type="spellStart"/>
-                      <w:r>
-                        <w:rPr>
-                          <w:sz w:val="18"/>
-                          <w:szCs w:val="18"/>
-                        </w:rPr>
-                        <w:t>deviation_of_mean</w:t>
-                      </w:r>
-                      <w:proofErr w:type="spellEnd"/>
-                      <w:r>
-                        <w:rPr>
-                          <w:sz w:val="18"/>
-                          <w:szCs w:val="18"/>
-                        </w:rPr>
-                        <w:t>: 1</w:t>
+                      <w:r>
+                        <w:rPr>
+                          <w:sz w:val="18"/>
+                          <w:szCs w:val="18"/>
+                        </w:rPr>
+                        <w:t>deviation_of_mean: 1</w:t>
                       </w:r>
                     </w:p>
                     <w:p>
@@ -3904,180 +3463,108 @@
                           <w:szCs w:val="18"/>
                         </w:rPr>
                       </w:pPr>
-                      <w:proofErr w:type="spellStart"/>
-                      <w:r>
-                        <w:rPr>
-                          <w:sz w:val="18"/>
-                          <w:szCs w:val="18"/>
-                        </w:rPr>
-                        <w:t>prime_alter</w:t>
-                      </w:r>
-                      <w:proofErr w:type="spellEnd"/>
-                      <w:r>
-                        <w:rPr>
-                          <w:sz w:val="18"/>
-                          <w:szCs w:val="18"/>
-                        </w:rPr>
-                        <w:t xml:space="preserve">: </w:t>
-                      </w:r>
-                      <w:proofErr w:type="gramStart"/>
-                      <w:r>
-                        <w:rPr>
-                          <w:sz w:val="18"/>
-                          <w:szCs w:val="18"/>
-                        </w:rPr>
-                        <w:t>1</w:t>
-                      </w:r>
-                      <w:proofErr w:type="gramEnd"/>
-                    </w:p>
-                    <w:p>
-                      <w:pPr>
-                        <w:bidi w:val="0"/>
-                        <w:rPr>
-                          <w:sz w:val="18"/>
-                          <w:szCs w:val="18"/>
-                        </w:rPr>
-                      </w:pPr>
-                      <w:proofErr w:type="spellStart"/>
-                      <w:r>
-                        <w:rPr>
-                          <w:sz w:val="18"/>
-                          <w:szCs w:val="18"/>
-                        </w:rPr>
-                        <w:t>data_values</w:t>
-                      </w:r>
-                      <w:proofErr w:type="spellEnd"/>
-                      <w:r>
-                        <w:rPr>
-                          <w:sz w:val="18"/>
-                          <w:szCs w:val="18"/>
-                        </w:rPr>
-                        <w:t>: 1</w:t>
-                      </w:r>
-                    </w:p>
-                    <w:p>
-                      <w:pPr>
-                        <w:bidi w:val="0"/>
-                        <w:rPr>
-                          <w:sz w:val="18"/>
-                          <w:szCs w:val="18"/>
-                        </w:rPr>
-                      </w:pPr>
-                      <w:proofErr w:type="spellStart"/>
-                      <w:r>
-                        <w:rPr>
-                          <w:sz w:val="18"/>
-                          <w:szCs w:val="18"/>
-                        </w:rPr>
-                        <w:t>traj_values</w:t>
-                      </w:r>
-                      <w:proofErr w:type="spellEnd"/>
-                      <w:r>
-                        <w:rPr>
-                          <w:sz w:val="18"/>
-                          <w:szCs w:val="18"/>
-                        </w:rPr>
-                        <w:t>: 1</w:t>
-                      </w:r>
-                    </w:p>
-                    <w:p>
-                      <w:pPr>
-                        <w:bidi w:val="0"/>
-                        <w:rPr>
-                          <w:sz w:val="18"/>
-                          <w:szCs w:val="18"/>
-                        </w:rPr>
-                      </w:pPr>
-                      <w:proofErr w:type="spellStart"/>
-                      <w:r>
-                        <w:rPr>
-                          <w:sz w:val="18"/>
-                          <w:szCs w:val="18"/>
-                        </w:rPr>
-                        <w:t>prime_target_common_letters</w:t>
-                      </w:r>
-                      <w:proofErr w:type="spellEnd"/>
-                      <w:r>
-                        <w:rPr>
-                          <w:sz w:val="18"/>
-                          <w:szCs w:val="18"/>
-                        </w:rPr>
-                        <w:t>: 1</w:t>
-                      </w:r>
-                    </w:p>
-                    <w:p>
-                      <w:pPr>
-                        <w:bidi w:val="0"/>
-                        <w:rPr>
-                          <w:sz w:val="18"/>
-                          <w:szCs w:val="18"/>
-                        </w:rPr>
-                      </w:pPr>
-                      <w:proofErr w:type="spellStart"/>
-                      <w:r>
-                        <w:rPr>
-                          <w:sz w:val="18"/>
-                          <w:szCs w:val="18"/>
-                        </w:rPr>
-                        <w:t>prime_target_categor</w:t>
-                      </w:r>
-                      <w:proofErr w:type="spellEnd"/>
-                      <w:r>
-                        <w:rPr>
-                          <w:sz w:val="18"/>
-                          <w:szCs w:val="18"/>
-                        </w:rPr>
-                        <w:t>: 1</w:t>
-                      </w:r>
-                    </w:p>
-                    <w:p>
-                      <w:pPr>
-                        <w:bidi w:val="0"/>
-                        <w:rPr>
-                          <w:sz w:val="18"/>
-                          <w:szCs w:val="18"/>
-                        </w:rPr>
-                      </w:pPr>
-                      <w:proofErr w:type="spellStart"/>
-                      <w:r>
-                        <w:rPr>
-                          <w:sz w:val="18"/>
-                          <w:szCs w:val="18"/>
-                        </w:rPr>
-                        <w:t>prime_dist_common_letters</w:t>
-                      </w:r>
-                      <w:proofErr w:type="spellEnd"/>
-                      <w:r>
-                        <w:rPr>
-                          <w:sz w:val="18"/>
-                          <w:szCs w:val="18"/>
-                        </w:rPr>
-                        <w:t>: 1</w:t>
-                      </w:r>
-                    </w:p>
-                    <w:p>
-                      <w:pPr>
-                        <w:bidi w:val="0"/>
-                        <w:rPr>
-                          <w:sz w:val="18"/>
-                          <w:szCs w:val="18"/>
-                        </w:rPr>
-                      </w:pPr>
-                      <w:proofErr w:type="spellStart"/>
-                      <w:r>
-                        <w:rPr>
-                          <w:sz w:val="18"/>
-                          <w:szCs w:val="18"/>
-                        </w:rPr>
-                        <w:t>prime_dist_categor</w:t>
-                      </w:r>
-                      <w:proofErr w:type="spellEnd"/>
-                      <w:r>
-                        <w:rPr>
-                          <w:sz w:val="18"/>
-                          <w:szCs w:val="18"/>
-                        </w:rPr>
-                        <w:t>: 1</w:t>
+                      <w:r>
+                        <w:rPr>
+                          <w:sz w:val="18"/>
+                          <w:szCs w:val="18"/>
+                        </w:rPr>
+                        <w:t>prime_alter: 1</w:t>
+                      </w:r>
+                    </w:p>
+                    <w:p>
+                      <w:pPr>
+                        <w:bidi w:val="0"/>
+                        <w:rPr>
+                          <w:sz w:val="18"/>
+                          <w:szCs w:val="18"/>
+                        </w:rPr>
+                      </w:pPr>
+                      <w:r>
+                        <w:rPr>
+                          <w:sz w:val="18"/>
+                          <w:szCs w:val="18"/>
+                        </w:rPr>
+                        <w:t>data_values: 1</w:t>
+                      </w:r>
+                    </w:p>
+                    <w:p>
+                      <w:pPr>
+                        <w:bidi w:val="0"/>
+                        <w:rPr>
+                          <w:sz w:val="18"/>
+                          <w:szCs w:val="18"/>
+                        </w:rPr>
+                      </w:pPr>
+                      <w:r>
+                        <w:rPr>
+                          <w:sz w:val="18"/>
+                          <w:szCs w:val="18"/>
+                        </w:rPr>
+                        <w:t>traj_values: 1</w:t>
+                      </w:r>
+                    </w:p>
+                    <w:p>
+                      <w:pPr>
+                        <w:bidi w:val="0"/>
+                        <w:rPr>
+                          <w:sz w:val="18"/>
+                          <w:szCs w:val="18"/>
+                        </w:rPr>
+                      </w:pPr>
+                      <w:r>
+                        <w:rPr>
+                          <w:sz w:val="18"/>
+                          <w:szCs w:val="18"/>
+                        </w:rPr>
+                        <w:t>prime_target_common_letters: 1</w:t>
+                      </w:r>
+                    </w:p>
+                    <w:p>
+                      <w:pPr>
+                        <w:bidi w:val="0"/>
+                        <w:rPr>
+                          <w:sz w:val="18"/>
+                          <w:szCs w:val="18"/>
+                        </w:rPr>
+                      </w:pPr>
+                      <w:r>
+                        <w:rPr>
+                          <w:sz w:val="18"/>
+                          <w:szCs w:val="18"/>
+                        </w:rPr>
+                        <w:t>prime_target_categor: 1</w:t>
+                      </w:r>
+                    </w:p>
+                    <w:p>
+                      <w:pPr>
+                        <w:bidi w:val="0"/>
+                        <w:rPr>
+                          <w:sz w:val="18"/>
+                          <w:szCs w:val="18"/>
+                        </w:rPr>
+                      </w:pPr>
+                      <w:r>
+                        <w:rPr>
+                          <w:sz w:val="18"/>
+                          <w:szCs w:val="18"/>
+                        </w:rPr>
+                        <w:t>prime_dist_common_letters: 1</w:t>
+                      </w:r>
+                    </w:p>
+                    <w:p>
+                      <w:pPr>
+                        <w:bidi w:val="0"/>
+                        <w:rPr>
+                          <w:sz w:val="18"/>
+                          <w:szCs w:val="18"/>
+                        </w:rPr>
+                      </w:pPr>
+                      <w:r>
+                        <w:rPr>
+                          <w:sz w:val="18"/>
+                          <w:szCs w:val="18"/>
+                        </w:rPr>
+                        <w:t>prime_dist_categor: 1</w:t>
                       </w:r>
                     </w:p>
                     <w:p>
@@ -4104,71 +3591,44 @@
                           <w:szCs w:val="18"/>
                         </w:rPr>
                       </w:pPr>
-                      <w:proofErr w:type="spellStart"/>
-                      <w:r>
-                        <w:rPr>
-                          <w:sz w:val="18"/>
-                          <w:szCs w:val="18"/>
-                        </w:rPr>
-                        <w:t>word_dont_repeat</w:t>
-                      </w:r>
-                      <w:proofErr w:type="spellEnd"/>
-                      <w:r>
-                        <w:rPr>
-                          <w:sz w:val="18"/>
-                          <w:szCs w:val="18"/>
-                        </w:rPr>
-                        <w:t>: 1</w:t>
-                      </w:r>
-                    </w:p>
-                    <w:p>
-                      <w:pPr>
-                        <w:bidi w:val="0"/>
-                        <w:rPr>
-                          <w:sz w:val="18"/>
-                          <w:szCs w:val="18"/>
-                        </w:rPr>
-                      </w:pPr>
-                      <w:proofErr w:type="spellStart"/>
-                      <w:r>
-                        <w:rPr>
-                          <w:sz w:val="18"/>
-                          <w:szCs w:val="18"/>
-                        </w:rPr>
-                        <w:t>block_count</w:t>
-                      </w:r>
-                      <w:proofErr w:type="spellEnd"/>
-                      <w:r>
-                        <w:rPr>
-                          <w:sz w:val="18"/>
-                          <w:szCs w:val="18"/>
-                        </w:rPr>
-                        <w:t>: 1</w:t>
-                      </w:r>
-                    </w:p>
-                    <w:p>
-                      <w:pPr>
-                        <w:bidi w:val="0"/>
-                        <w:rPr>
-                          <w:sz w:val="18"/>
-                          <w:szCs w:val="18"/>
-                        </w:rPr>
-                      </w:pPr>
-                      <w:proofErr w:type="spellStart"/>
-                      <w:r>
-                        <w:rPr>
-                          <w:sz w:val="18"/>
-                          <w:szCs w:val="18"/>
-                        </w:rPr>
-                        <w:t>trial_count</w:t>
-                      </w:r>
-                      <w:proofErr w:type="spellEnd"/>
-                      <w:r>
-                        <w:rPr>
-                          <w:sz w:val="18"/>
-                          <w:szCs w:val="18"/>
-                        </w:rPr>
-                        <w:t>: 1</w:t>
+                      <w:r>
+                        <w:rPr>
+                          <w:sz w:val="18"/>
+                          <w:szCs w:val="18"/>
+                        </w:rPr>
+                        <w:t>word_dont_repeat: 1</w:t>
+                      </w:r>
+                    </w:p>
+                    <w:p>
+                      <w:pPr>
+                        <w:bidi w:val="0"/>
+                        <w:rPr>
+                          <w:sz w:val="18"/>
+                          <w:szCs w:val="18"/>
+                        </w:rPr>
+                      </w:pPr>
+                      <w:r>
+                        <w:rPr>
+                          <w:sz w:val="18"/>
+                          <w:szCs w:val="18"/>
+                        </w:rPr>
+                        <w:t>block_count: 1</w:t>
+                      </w:r>
+                    </w:p>
+                    <w:p>
+                      <w:pPr>
+                        <w:bidi w:val="0"/>
+                        <w:rPr>
+                          <w:sz w:val="18"/>
+                          <w:szCs w:val="18"/>
+                        </w:rPr>
+                      </w:pPr>
+                      <w:r>
+                        <w:rPr>
+                          <w:sz w:val="18"/>
+                          <w:szCs w:val="18"/>
+                        </w:rPr>
+                        <w:t>trial_count: 1</w:t>
                       </w:r>
                     </w:p>
                     <w:p>
@@ -4189,6 +3649,91 @@
           </mc:Fallback>
         </mc:AlternateContent>
       </w:r>
+    </w:p>
+    <w:p>
+      <w:pPr>
+        <w:tabs>
+          <w:tab w:val="right" w:pos="142"/>
+        </w:tabs>
+        <w:bidi w:val="0"/>
+      </w:pPr>
+    </w:p>
+    <w:p>
+      <w:pPr>
+        <w:bidi w:val="0"/>
+      </w:pPr>
+      <w:r>
+        <w:t>Sub100</w:t>
+      </w:r>
+      <w:r>
+        <w:t>9</w:t>
+      </w:r>
+      <w:r>
+        <w:t xml:space="preserve"> – trials</w:t>
+      </w:r>
+      <w:r>
+        <w:t>9</w:t>
+      </w:r>
+      <w:r>
+        <w:t>.xlsx – full run</w:t>
+      </w:r>
+      <w:r>
+        <w:t xml:space="preserve"> with full reaching distance</w:t>
+      </w:r>
+      <w:r>
+        <w:t>:</w:t>
+      </w:r>
+    </w:p>
+    <w:p>
+      <w:pPr>
+        <w:bidi w:val="0"/>
+      </w:pPr>
+      <w:r>
+        <w:lastRenderedPageBreak/>
+        <w:drawing>
+          <wp:inline distT="0" distB="0" distL="0" distR="0" wp14:anchorId="172C98CA" wp14:editId="26E74947">
+            <wp:extent cx="2044700" cy="654904"/>
+            <wp:effectExtent l="0" t="0" r="0" b="0"/>
+            <wp:docPr id="7" name="Picture 7"/>
+            <wp:cNvGraphicFramePr>
+              <a:graphicFrameLocks xmlns:a="http://schemas.openxmlformats.org/drawingml/2006/main" noChangeAspect="1"/>
+            </wp:cNvGraphicFramePr>
+            <a:graphic xmlns:a="http://schemas.openxmlformats.org/drawingml/2006/main">
+              <a:graphicData uri="http://schemas.openxmlformats.org/drawingml/2006/picture">
+                <pic:pic xmlns:pic="http://schemas.openxmlformats.org/drawingml/2006/picture">
+                  <pic:nvPicPr>
+                    <pic:cNvPr id="1" name=""/>
+                    <pic:cNvPicPr/>
+                  </pic:nvPicPr>
+                  <pic:blipFill>
+                    <a:blip r:embed="rId10"/>
+                    <a:stretch>
+                      <a:fillRect/>
+                    </a:stretch>
+                  </pic:blipFill>
+                  <pic:spPr>
+                    <a:xfrm>
+                      <a:off x="0" y="0"/>
+                      <a:ext cx="2121109" cy="679377"/>
+                    </a:xfrm>
+                    <a:prstGeom prst="rect">
+                      <a:avLst/>
+                    </a:prstGeom>
+                  </pic:spPr>
+                </pic:pic>
+              </a:graphicData>
+            </a:graphic>
+          </wp:inline>
+        </w:drawing>
+      </w:r>
+    </w:p>
+    <w:p>
+      <w:pPr>
+        <w:tabs>
+          <w:tab w:val="right" w:pos="142"/>
+        </w:tabs>
+        <w:bidi w:val="0"/>
+      </w:pPr>
     </w:p>
     <w:sectPr>
       <w:pgSz w:w="12240" w:h="15840"/>
@@ -6139,7 +5684,7 @@
   <w:style w:type="paragraph" w:default="1" w:styleId="Normal">
     <w:name w:val="Normal"/>
     <w:qFormat/>
-    <w:rsid w:val="006B6E01"/>
+    <w:rsid w:val="00DC4CDA"/>
     <w:pPr>
       <w:bidi/>
       <w:spacing w:after="0" w:line="240" w:lineRule="auto"/>

</xml_diff>